<commit_message>
working on example table
</commit_message>
<xml_diff>
--- a/writeups/paper/kidbookgender_psych_sci.docx
+++ b/writeups/paper/kidbookgender_psych_sci.docx
@@ -270,7 +270,7 @@
         <w:t xml:space="preserve"> </w:t>
       </w:r>
       <w:r>
-        <w:t xml:space="preserve">XXX (excluding methods and results)</w:t>
+        <w:t xml:space="preserve">2051 (excluding methods and results)</w:t>
       </w:r>
     </w:p>
     <w:p>
@@ -406,7 +406,16 @@
         <w:t xml:space="preserve">(Chick, Heilman-Houser, &amp; Hunter, 2002)</w:t>
       </w:r>
       <w:r>
-        <w:t xml:space="preserve">, and children are surprisingly sensitive to seemingly small differences in linguistic descriptions of gender-related information. For example,</w:t>
+        <w:t xml:space="preserve">, and children are surprisingly sensitive to seemingly small differences in linguistic descriptions of gender-related information</w:t>
+      </w:r>
+      <w:r>
+        <w:t xml:space="preserve"> </w:t>
+      </w:r>
+      <w:r>
+        <w:t xml:space="preserve">(e.g., Chestnut &amp; Markman, 2018; Cimpian &amp; Markman, 2011; Moty &amp; Rhodes, 2019)</w:t>
+      </w:r>
+      <w:r>
+        <w:t xml:space="preserve">. For example,</w:t>
       </w:r>
       <w:r>
         <w:t xml:space="preserve"> </w:t>
@@ -454,13 +463,187 @@
         <w:t xml:space="preserve">”</w:t>
       </w:r>
       <w:r>
-        <w:t xml:space="preserve">). This sensitivity may in part arise from an essentialist bias—a tendency to treat categories such as male and female as distinct with respect to visible, inferred, and assumed characteristics</w:t>
-      </w:r>
-      <w:r>
-        <w:t xml:space="preserve"> </w:t>
-      </w:r>
-      <w:r>
-        <w:t xml:space="preserve">(Gelman &amp; Taylor, 2000)</w:t>
+        <w:t xml:space="preserve">).</w:t>
+      </w:r>
+    </w:p>
+    <w:p>
+      <w:pPr>
+        <w:pStyle w:val="Textkrper"/>
+      </w:pPr>
+      <w:r>
+        <w:t xml:space="preserve">Here, we examine a particular potentially pervasive source of information about gender: books for young children. The practice of reading to young children (also called</w:t>
+      </w:r>
+      <w:r>
+        <w:t xml:space="preserve"> </w:t>
+      </w:r>
+      <w:r>
+        <w:t xml:space="preserve">“</w:t>
+      </w:r>
+      <w:r>
+        <w:t xml:space="preserve">shared reading</w:t>
+      </w:r>
+      <w:r>
+        <w:t xml:space="preserve">”</w:t>
+      </w:r>
+      <w:r>
+        <w:t xml:space="preserve">) has been widely encouraged because of its numerous benefits</w:t>
+      </w:r>
+      <w:r>
+        <w:t xml:space="preserve"> </w:t>
+      </w:r>
+      <w:r>
+        <w:t xml:space="preserve">(Bus, Van Ijzendoorn, &amp; Pellegrini, 1995; Duursma, Augustyn, &amp; Zuckerman, 2008; High &amp; Klass, 2014)</w:t>
+      </w:r>
+      <w:r>
+        <w:t xml:space="preserve">. Shared reading marks the child’s entré to literacy and facilitates its development</w:t>
+      </w:r>
+      <w:r>
+        <w:t xml:space="preserve"> </w:t>
+      </w:r>
+      <w:r>
+        <w:t xml:space="preserve">(Snow, Burns, &amp; Griffin, 1998)</w:t>
+      </w:r>
+      <w:r>
+        <w:t xml:space="preserve">. Unlike everyday speech to children, linguistic input from books exposes children to information beyond their immediate experience, and therefore may be an especially powerful way of conveying gender stereotypes.</w:t>
+      </w:r>
+    </w:p>
+    <w:p>
+      <w:pPr>
+        <w:pStyle w:val="Textkrper"/>
+      </w:pPr>
+      <w:r>
+        <w:t xml:space="preserve">Much of the past work on how gender is represented in books has used</w:t>
+      </w:r>
+      <w:r>
+        <w:t xml:space="preserve"> </w:t>
+      </w:r>
+      <w:r>
+        <w:t xml:space="preserve">“</w:t>
+      </w:r>
+      <w:r>
+        <w:t xml:space="preserve">content analysis</w:t>
+      </w:r>
+      <w:r>
+        <w:t xml:space="preserve">”</w:t>
+      </w:r>
+      <w:r>
+        <w:t xml:space="preserve"> </w:t>
+      </w:r>
+      <w:r>
+        <w:t xml:space="preserve">methods that emphasize detailed analyses of a small number of texts. For example,</w:t>
+      </w:r>
+      <w:r>
+        <w:t xml:space="preserve"> </w:t>
+      </w:r>
+      <w:r>
+        <w:t xml:space="preserve">Diekman and Murnen (2004)</w:t>
+      </w:r>
+      <w:r>
+        <w:t xml:space="preserve"> </w:t>
+      </w:r>
+      <w:r>
+        <w:t xml:space="preserve">presented college students with books for middle-schoolers previously categorized as</w:t>
+      </w:r>
+      <w:r>
+        <w:t xml:space="preserve"> </w:t>
+      </w:r>
+      <w:r>
+        <w:t xml:space="preserve">“</w:t>
+      </w:r>
+      <w:r>
+        <w:t xml:space="preserve">sexist</w:t>
+      </w:r>
+      <w:r>
+        <w:t xml:space="preserve">”</w:t>
+      </w:r>
+      <w:r>
+        <w:t xml:space="preserve"> </w:t>
+      </w:r>
+      <w:r>
+        <w:t xml:space="preserve">or</w:t>
+      </w:r>
+      <w:r>
+        <w:t xml:space="preserve"> </w:t>
+      </w:r>
+      <w:r>
+        <w:t xml:space="preserve">“</w:t>
+      </w:r>
+      <w:r>
+        <w:t xml:space="preserve">nonsexist</w:t>
+      </w:r>
+      <w:r>
+        <w:t xml:space="preserve">”</w:t>
+      </w:r>
+      <w:r>
+        <w:t xml:space="preserve">. Students rated them on a 72-item questionnaire. Questions probed whether books conveyed common gender stereotypes and inequalities, such as</w:t>
+      </w:r>
+      <w:r>
+        <w:t xml:space="preserve"> </w:t>
+      </w:r>
+      <w:r>
+        <w:t xml:space="preserve">“</w:t>
+      </w:r>
+      <w:r>
+        <w:t xml:space="preserve">Males, but not females, are shown as dominant</w:t>
+      </w:r>
+      <w:r>
+        <w:t xml:space="preserve">”</w:t>
+      </w:r>
+      <w:r>
+        <w:t xml:space="preserve"> </w:t>
+      </w:r>
+      <w:r>
+        <w:t xml:space="preserve">and</w:t>
+      </w:r>
+      <w:r>
+        <w:t xml:space="preserve"> </w:t>
+      </w:r>
+      <w:r>
+        <w:t xml:space="preserve">“</w:t>
+      </w:r>
+      <w:r>
+        <w:t xml:space="preserve">The book depicts female characters as the natural servants of male characters.</w:t>
+      </w:r>
+      <w:r>
+        <w:t xml:space="preserve">”</w:t>
+      </w:r>
+      <w:r>
+        <w:t xml:space="preserve"> </w:t>
+      </w:r>
+      <w:r>
+        <w:t xml:space="preserve">The results suggested that gender differences and inequalities were expressed even in books intended to be nonsexist.</w:t>
+      </w:r>
+    </w:p>
+    <w:p>
+      <w:pPr>
+        <w:pStyle w:val="Textkrper"/>
+      </w:pPr>
+      <w:r>
+        <w:t xml:space="preserve">Our goal was to conduct a broader analysis of gender representation in books aimed at young (0-5 year old) children and to better understand who is being exposed to them. We operationalize the notion of gender representations by examining the extent to which individual concepts are differentially associated with a particular gender. We refer to this as</w:t>
+      </w:r>
+      <w:r>
+        <w:t xml:space="preserve"> </w:t>
+      </w:r>
+      <w:r>
+        <w:t xml:space="preserve">“</w:t>
+      </w:r>
+      <w:r>
+        <w:t xml:space="preserve">gender bias.</w:t>
+      </w:r>
+      <w:r>
+        <w:t xml:space="preserve">”</w:t>
+      </w:r>
+      <w:r>
+        <w:t xml:space="preserve"> </w:t>
+      </w:r>
+      <w:r>
+        <w:t xml:space="preserve">Some of these gender biases reflect well-known gender stereotypes, such as the tendency to associate boys with math and girls with reading. By using human norms and automated analyses of distributional semantics, our approach provides a scalable and reproducible method of estimating gender bias without requiring explicit judgments of pre-specified properties of texts</w:t>
+      </w:r>
+      <w:r>
+        <w:t xml:space="preserve"> </w:t>
+      </w:r>
+      <w:r>
+        <w:t xml:space="preserve">(as in studies such as Diekman &amp; Murnen, 2004)</w:t>
       </w:r>
       <w:r>
         <w:t xml:space="preserve">.</w:t>
@@ -471,172 +654,7 @@
         <w:pStyle w:val="Textkrper"/>
       </w:pPr>
       <w:r>
-        <w:t xml:space="preserve">Here, we examine a particular potentially pervasive source of information about gender—books directed at young children. The practice of reading to young children (also called</w:t>
-      </w:r>
-      <w:r>
-        <w:t xml:space="preserve"> </w:t>
-      </w:r>
-      <w:r>
-        <w:t xml:space="preserve">“</w:t>
-      </w:r>
-      <w:r>
-        <w:t xml:space="preserve">shared reading</w:t>
-      </w:r>
-      <w:r>
-        <w:t xml:space="preserve">”</w:t>
-      </w:r>
-      <w:r>
-        <w:t xml:space="preserve">) has been widely encouraged because of its numerous benefits</w:t>
-      </w:r>
-      <w:r>
-        <w:t xml:space="preserve"> </w:t>
-      </w:r>
-      <w:r>
-        <w:t xml:space="preserve">(Bus, Van Ijzendoorn, &amp; Pellegrini, 1995; Duursma, Augustyn, &amp; Zuckerman, 2008; High &amp; Klass, 2014)</w:t>
-      </w:r>
-      <w:r>
-        <w:t xml:space="preserve">. Shared reading marks the child’s entré to literacy and facilitates its development</w:t>
-      </w:r>
-      <w:r>
-        <w:t xml:space="preserve"> </w:t>
-      </w:r>
-      <w:r>
-        <w:t xml:space="preserve">(Snow, Burns, &amp; Griffin, 1998)</w:t>
-      </w:r>
-      <w:r>
-        <w:t xml:space="preserve">. Unlike everyday speech to children, linguistic input from books exposes children to information beyond their immediate experience, and therefore may be an especially powerful way of conveying gender stereotypes.</w:t>
-      </w:r>
-    </w:p>
-    <w:p>
-      <w:pPr>
-        <w:pStyle w:val="Textkrper"/>
-      </w:pPr>
-      <w:r>
-        <w:t xml:space="preserve">Much of the past work on how gender is represented in books has used</w:t>
-      </w:r>
-      <w:r>
-        <w:t xml:space="preserve"> </w:t>
-      </w:r>
-      <w:r>
-        <w:t xml:space="preserve">“</w:t>
-      </w:r>
-      <w:r>
-        <w:t xml:space="preserve">content analysis</w:t>
-      </w:r>
-      <w:r>
-        <w:t xml:space="preserve">”</w:t>
-      </w:r>
-      <w:r>
-        <w:t xml:space="preserve"> </w:t>
-      </w:r>
-      <w:r>
-        <w:t xml:space="preserve">which emphasizes detailed analyses of a small number of texts. For example,</w:t>
-      </w:r>
-      <w:r>
-        <w:t xml:space="preserve"> </w:t>
-      </w:r>
-      <w:r>
-        <w:t xml:space="preserve">Diekman and Murnen (2004)</w:t>
-      </w:r>
-      <w:r>
-        <w:t xml:space="preserve"> </w:t>
-      </w:r>
-      <w:r>
-        <w:t xml:space="preserve">presented college students with books for middle-schoolers previously categorized as</w:t>
-      </w:r>
-      <w:r>
-        <w:t xml:space="preserve"> </w:t>
-      </w:r>
-      <w:r>
-        <w:t xml:space="preserve">“</w:t>
-      </w:r>
-      <w:r>
-        <w:t xml:space="preserve">sexist</w:t>
-      </w:r>
-      <w:r>
-        <w:t xml:space="preserve">”</w:t>
-      </w:r>
-      <w:r>
-        <w:t xml:space="preserve"> </w:t>
-      </w:r>
-      <w:r>
-        <w:t xml:space="preserve">or</w:t>
-      </w:r>
-      <w:r>
-        <w:t xml:space="preserve"> </w:t>
-      </w:r>
-      <w:r>
-        <w:t xml:space="preserve">“</w:t>
-      </w:r>
-      <w:r>
-        <w:t xml:space="preserve">nonsexist</w:t>
-      </w:r>
-      <w:r>
-        <w:t xml:space="preserve">”</w:t>
-      </w:r>
-      <w:r>
-        <w:t xml:space="preserve">. Students rated them on a 72-item questionnaire. Questions probed whether books conveyed common gender stereotypes and inequalities, such as</w:t>
-      </w:r>
-      <w:r>
-        <w:t xml:space="preserve"> </w:t>
-      </w:r>
-      <w:r>
-        <w:t xml:space="preserve">“</w:t>
-      </w:r>
-      <w:r>
-        <w:t xml:space="preserve">Males, but not females, are shown as dominant</w:t>
-      </w:r>
-      <w:r>
-        <w:t xml:space="preserve">”</w:t>
-      </w:r>
-      <w:r>
-        <w:t xml:space="preserve"> </w:t>
-      </w:r>
-      <w:r>
-        <w:t xml:space="preserve">and</w:t>
-      </w:r>
-      <w:r>
-        <w:t xml:space="preserve"> </w:t>
-      </w:r>
-      <w:r>
-        <w:t xml:space="preserve">“</w:t>
-      </w:r>
-      <w:r>
-        <w:t xml:space="preserve">The book depicts female characters as the natural servants of male characters.</w:t>
-      </w:r>
-      <w:r>
-        <w:t xml:space="preserve">”</w:t>
-      </w:r>
-      <w:r>
-        <w:t xml:space="preserve"> </w:t>
-      </w:r>
-      <w:r>
-        <w:t xml:space="preserve">The results suggested that gender differences and inequalities were expressed even in books intended to be nonsexist.</w:t>
-      </w:r>
-    </w:p>
-    <w:p>
-      <w:pPr>
-        <w:pStyle w:val="Textkrper"/>
-      </w:pPr>
-      <w:r>
-        <w:t xml:space="preserve">Our goal was to conduct a broader analysis of gender representation in books aimed at young (0-5 year old) children and to better understand who is being exposed to them. We operationalize the notion of gender representations by examining the extent to which individual concepts are differentially associated with a particular gender. By using human norms and automated analyses of distributional semantics, our approach provides a scalable and reproducible method of estimating gender biases without requiring explicit judgments of pre-specified properties of texts</w:t>
-      </w:r>
-      <w:r>
-        <w:t xml:space="preserve"> </w:t>
-      </w:r>
-      <w:r>
-        <w:t xml:space="preserve">(as in studies such as Diekman &amp; Murnen, 2004)</w:t>
-      </w:r>
-      <w:r>
-        <w:t xml:space="preserve">.</w:t>
-      </w:r>
-    </w:p>
-    <w:p>
-      <w:pPr>
-        <w:pStyle w:val="Textkrper"/>
-      </w:pPr>
-      <w:r>
-        <w:t xml:space="preserve">We begin by describing the creation of the Wisconsin Children’s Book Corpus (WCBC). We then quantify the biases in individual books and the corpus as a whole using two different methods. In Study 1, we quantify gender bias by measuring the genderedness of words in the books through adult judgments; In Study 2, we quantify gender bias on the basis of information that is available in the books alone, namely, the statistical co-occurrence of words. Finally, in Study 3, we use automated analyses of book reviews to estimate whether each book is being read primarily to boys or girls. To the extent that children are more likely to imitate those that are like them</w:t>
+        <w:t xml:space="preserve">We begin by describing the creation of the Wisconsin Children’s Book Corpus (WCBC). We then quantify the biases in individual books and the corpus as a whole using two different methods. In Study 1, we quantify gender bias by measuring the genderedness of words in the books as judged by adults. In Study 2, we quantify gender bias in these books based on the statistical co-occurrence of the book’s text. Finally, in Study 3, we use automated analyses of book reviews to estimate whether each book is being read primarily to boys or girls. To the extent that children are more likely to imitate those that are like them</w:t>
       </w:r>
       <w:r>
         <w:t xml:space="preserve"> </w:t>
@@ -645,7 +663,7 @@
         <w:t xml:space="preserve">(Bussey &amp; Bandura, 1999)</w:t>
       </w:r>
       <w:r>
-        <w:t xml:space="preserve">, finding that books containing boy and girl stereotypes are read to boys and girls, respectively, would suggest that gender stereotypes in books may present particularly potent opportunities for learning.</w:t>
+        <w:t xml:space="preserve">, finding that books containing boy- and girl-biased concepts are more often read to boys and girls, respectively, would suggest that books that are prominent in young children’s experience may offer extensive opportunities for learning about gender.</w:t>
       </w:r>
     </w:p>
     <w:p>
@@ -673,19 +691,7 @@
         <w:pStyle w:val="FirstParagraph"/>
       </w:pPr>
       <w:r>
-        <w:t xml:space="preserve">The Wisconsin Children’s Book Corpus (WCBC) consists of 247 books marketed for children 5 years old and under. These are books that caregivers commonly read to children; some are also read independently by older children. Books were selected from four sources: (1) the top selling books for children in this age range from Amazon.com at the time of collection; (2) titles collected by</w:t>
-      </w:r>
-      <w:r>
-        <w:t xml:space="preserve"> </w:t>
-      </w:r>
-      <w:r>
-        <w:t xml:space="preserve">Hudson Kam and Matthewson (2017)</w:t>
-      </w:r>
-      <w:r>
-        <w:t xml:space="preserve"> </w:t>
-      </w:r>
-      <w:r>
-        <w:t xml:space="preserve">based on a survey of Canadian respondents; (3) Time Magazine’s</w:t>
+        <w:t xml:space="preserve">The Wisconsin Children’s Book Corpus (WCBC) consists of 247 books marketed for children 5 years old and under. These are books that caregivers commonly read to children; some are also read independently by older children. Books were selected from four sources: (1) the top selling books for children in this age range from Amazon.com at the time of collection; (2) titles collected by Hudson Kam and Matthewson (2017) based on a survey of Canadian respondents; (3) Time Magazine’s</w:t>
       </w:r>
       <w:r>
         <w:t xml:space="preserve"> </w:t>
@@ -817,7 +823,7 @@
         <w:t xml:space="preserve">(Scott, Keitel, Becirspahic, Yao, &amp; Sereno, 2019)</w:t>
       </w:r>
       <w:r>
-        <w:t xml:space="preserve">. These ratings were quite systematic; words such as</w:t>
+        <w:t xml:space="preserve">. This procedure yields systematic data with good face-validity: words such as</w:t>
       </w:r>
       <w:r>
         <w:t xml:space="preserve"> </w:t>
@@ -984,7 +990,7 @@
         <w:pStyle w:val="Textkrper"/>
       </w:pPr>
       <w:r>
-        <w:t xml:space="preserve">Because it was not feasible to collect gender norms for all 10,225 unique words, ratings were obtained for a large subset of the most important words (</w:t>
+        <w:t xml:space="preserve">Because it was not feasible to collect gender norms for all 10,174 unique words, ratings were obtained for a large subset of the most important words (</w:t>
       </w:r>
       <w:r>
         <w:rPr>
@@ -1101,7 +1107,7 @@
         <w:t xml:space="preserve"> </w:t>
       </w:r>
       <w:r>
-        <w:t xml:space="preserve">82.43% of the tokens in the corpus and at least 30% of the tokens in each book were normed (</w:t>
+        <w:t xml:space="preserve">The full norming included 82.48% of the tokens in the corpus and at least 30% of the tokens in each book were normed (</w:t>
       </w:r>
       <w:r>
         <w:rPr>
@@ -1113,7 +1119,7 @@
         <w:t xml:space="preserve"> </w:t>
       </w:r>
       <w:r>
-        <w:t xml:space="preserve">= 83.16;</w:t>
+        <w:t xml:space="preserve">= 83.25%;</w:t>
       </w:r>
       <w:r>
         <w:t xml:space="preserve"> </w:t>
@@ -1128,7 +1134,37 @@
         <w:t xml:space="preserve"> </w:t>
       </w:r>
       <w:r>
-        <w:t xml:space="preserve">= 9.61; excluding stop words).</w:t>
+        <w:t xml:space="preserve">= 9.54%; types:</w:t>
+      </w:r>
+      <w:r>
+        <w:t xml:space="preserve"> </w:t>
+      </w:r>
+      <w:r>
+        <w:rPr>
+          <w:i/>
+        </w:rPr>
+        <w:t xml:space="preserve">M</w:t>
+      </w:r>
+      <w:r>
+        <w:t xml:space="preserve"> </w:t>
+      </w:r>
+      <w:r>
+        <w:t xml:space="preserve">= 78.44%;</w:t>
+      </w:r>
+      <w:r>
+        <w:t xml:space="preserve"> </w:t>
+      </w:r>
+      <w:r>
+        <w:rPr>
+          <w:i/>
+        </w:rPr>
+        <w:t xml:space="preserve">SD</w:t>
+      </w:r>
+      <w:r>
+        <w:t xml:space="preserve"> </w:t>
+      </w:r>
+      <w:r>
+        <w:t xml:space="preserve">= 10.75%; excluding stop words).</w:t>
       </w:r>
     </w:p>
     <w:p>
@@ -1235,7 +1271,7 @@
         <w:pStyle w:val="FirstParagraph"/>
       </w:pPr>
       <w:r>
-        <w:t xml:space="preserve">The overall mean gender rating was 2.98 ([2.96, 3.01]), i.e., very close to the midpoint. 30% of the words were significantly female biased, 24% significantly male biased, and the remaining did not differ from the overall mean gender rating. There was a numerically small, marginal effect of participant gender. Female participants (</w:t>
+        <w:t xml:space="preserve">The overall mean gender rating was 2.98 ([2.96, 3.01]), i.e., very close to the midpoint. 30% of the words were significantly female biased, 24% significantly male biased, and the remaining did not differ from the overall mean gender rating. There was a small main effect of participant gender: female participants (</w:t>
       </w:r>
       <w:r>
         <w:rPr>
@@ -1377,7 +1413,7 @@
         <w:pStyle w:val="Textkrper"/>
       </w:pPr>
       <w:r>
-        <w:t xml:space="preserve">What kinds of word meanings tend be rated as masculine or feminine? To answer this question, we identified the semantic neighborhoods of words in our sample using a word embedding model</w:t>
+        <w:t xml:space="preserve">To examine the kinds of words that tend be rated as masculine or feminine we identified the semantic neighborhoods of words in our sample using a word embedding model</w:t>
       </w:r>
       <w:r>
         <w:t xml:space="preserve"> </w:t>
@@ -1392,7 +1428,7 @@
         <w:t xml:space="preserve"> </w:t>
       </w:r>
       <w:r>
-        <w:t xml:space="preserve">(“distributional statistics”; e.g., Landauer &amp; Dumais, 1997)</w:t>
+        <w:t xml:space="preserve">(“distributional statistics”; Landauer &amp; Dumais, 1997)</w:t>
       </w:r>
       <w:r>
         <w:t xml:space="preserve">. Semantic representations extracted in this way capture important aspects of meaning and correlate with human judgments of semantic similarity</w:t>
@@ -1466,10 +1502,16 @@
         <w:t xml:space="preserve"> </w:t>
       </w:r>
       <w:r>
-        <w:t xml:space="preserve">= 8.94) per cluster (</w:t>
-      </w:r>
-      <w:r>
-        <w:t xml:space="preserve">; see SI for complete results). Of the 100 clusters, 21 were female-biased, 19 were male-biased, and the remaining 60 were neutral. Table 3 shows examples of female-biased, male-biased and neutral clusters along with representative words. The gendered clusters differ in ways that reflect gender stereotyping. For example, female clusters were associated with mental states (feelings, beliefs) and interactions with others (communicating, caregiving). Male clusters, in contrast, tended to be more closely associated with events in the physical realm (e.g., sports, tools, transportation). These findings suggest that gender is an organizing dimension of semantic space for words found in children’s books: Meanings semantically similiar to each other tend to have similiar gender associations.</w:t>
+        <w:t xml:space="preserve">= 8.94) per cluster. Of the 100 clusters, 21 were female-biased, 19 were male-biased, and the remaining 60 were neutral.</w:t>
+      </w:r>
+      <w:r>
+        <w:t xml:space="preserve"> </w:t>
+      </w:r>
+      <w:r>
+        <w:t xml:space="preserve"> </w:t>
+      </w:r>
+      <w:r>
+        <w:t xml:space="preserve">shows examples of female-biased, male-biased and neutral clusters along with representative words (see SI for complete results). Many of the gendered clusters differ in ways that reflect gender stereotyping. For example, female clusters were associated with mental states (feelings, beliefs) and interactions with others (communicating, caregiving). Male clusters, in contrast, tended to be more closely associated with events in the physical realm (e.g., sports, tools, transportation). These findings suggest that gender is an organizing dimension of semantic space for words found in children’s books: Meanings semantically similar to each other tend to have similar gender associations.</w:t>
       </w:r>
     </w:p>
     <w:p>
@@ -1505,7 +1547,7 @@
         <w:pStyle w:val="FirstParagraph"/>
       </w:pPr>
       <w:r>
-        <w:t xml:space="preserve">Using estimates of word gender bias from adult judgments in Study 1, we calculated overall gender bias score for each book as the mean gender bias score of all the words (tokens) it contained. On average, there were gender norms for 0.79 ([0.78, 0.80]) of all tokens in the books (see SI for details and additional analyses). The average gender score did not exhibit a strong bias (</w:t>
+        <w:t xml:space="preserve">Using the adult judgments of gender bias from Study 1a, we calculated overall gender bias score for each book as the mean gender bias score of all the words (tokens) it contained. On average, there were gender norms for 79.11% ([77.72%, 80.40%]) of all tokens in the books (see SI for details and additional analyses). The average gender score did not exhibit a strong bias (</w:t>
       </w:r>
       <w:r>
         <w:rPr>
@@ -1645,7 +1687,7 @@
         <w:rPr>
           <w:i/>
         </w:rPr>
-        <w:t xml:space="preserve">Good Dog, Carl</w:t>
+        <w:t xml:space="preserve">Goodnight, Goodnight, Construction Site</w:t>
       </w:r>
       <w:r>
         <w:t xml:space="preserve">; neutrals include</w:t>
@@ -1684,7 +1726,7 @@
         <w:t xml:space="preserve">Everyone Poops</w:t>
       </w:r>
       <w:r>
-        <w:t xml:space="preserve">. The feminine titles include more references to family members (mommy, sister, grandma); the masculine titles include more references to animals and non-familial characters.</w:t>
+        <w:t xml:space="preserve">.</w:t>
       </w:r>
     </w:p>
     <w:p>
@@ -1696,7 +1738,7 @@
           <wp:inline>
             <wp:extent cx="5969000" cy="5969000"/>
             <wp:effectExtent b="0" l="0" r="0" t="0"/>
-            <wp:docPr descr="Figure 1.   Overall gender rating of a subset of books, the 20 with the highest feminine bias scores, the 20 with the highest masculine bias scores, and 20 from the neutral range. Bias scores are calculated from the mean gender ratings of words in each book (tokens). The dashed line indicates the overall mean across books, and color indicates the gender of the primary character. Ranges are bootstrapped 95% CIs." title="" id="1" name="Picture"/>
+            <wp:docPr descr="Figure 1.   Overall gender rating of a subset of books, the 20 with the highest feminine bias scores, the 20 with the highest masculine bias scores, and 20 from the neutral range. Bias scores are calculated from the mean gender ratings of words in each book (tokens). The dashed line indicates the overall mean across books, and color indicates the gender of the primary character. Error bars are bootstrapped 95% CIs." title="" id="1" name="Picture"/>
             <a:graphic>
               <a:graphicData uri="http://schemas.openxmlformats.org/drawingml/2006/picture">
                 <pic:pic>
@@ -1757,7 +1799,7 @@
         <w:t xml:space="preserve"> </w:t>
       </w:r>
       <w:r>
-        <w:t xml:space="preserve">Overall gender rating of a subset of books, the 20 with the highest feminine bias scores, the 20 with the highest masculine bias scores, and 20 from the neutral range. Bias scores are calculated from the mean gender ratings of words in each book (tokens). The dashed line indicates the overall mean across books, and color indicates the gender of the primary character. Ranges are bootstrapped 95% CIs.</w:t>
+        <w:t xml:space="preserve">Overall gender rating of a subset of books, the 20 with the highest feminine bias scores, the 20 with the highest masculine bias scores, and 20 from the neutral range. Bias scores are calculated from the mean gender ratings of words in each book (tokens). The dashed line indicates the overall mean across books, and color indicates the gender of the primary character. Error bars are bootstrapped 95% CIs.</w:t>
       </w:r>
     </w:p>
     <w:p>
@@ -1769,7 +1811,7 @@
           <wp:inline>
             <wp:extent cx="5969000" cy="4775200"/>
             <wp:effectExtent b="0" l="0" r="0" t="0"/>
-            <wp:docPr descr="Figure 2.   (a) Mean content gender score for each book as a function of mean character gender score. Higher values indicate a greater propensity for female-biased words. Error bar shows the standard error of the linear model fit. (b) Distribution across books of content gender score as a function of primary character gender. Colored points show individuals books (one point excluded for visibility). Dashed line shows content gender score grand mean. Black points and ranges show mean and bootstrapped 95% percent confidence intervals for books of each primary character gender type." title="" id="1" name="Picture"/>
+            <wp:docPr descr="Figure 2.   (a) Mean content gender score for each book as a function of mean character gender score. Error bar shows the standard error of the linear model fit. (b) Distribution across books of content gender score as a function of primary character gender. Colored points show individuals books (one point excluded for visibility). Dashed line shows content gender score grand mean. Black points and error bars show mean and bootstrapped 95% percent confidence intervals for books of each primary character gender type." title="" id="1" name="Picture"/>
             <a:graphic>
               <a:graphicData uri="http://schemas.openxmlformats.org/drawingml/2006/picture">
                 <pic:pic>
@@ -1830,7 +1872,7 @@
         <w:t xml:space="preserve"> </w:t>
       </w:r>
       <w:r>
-        <w:t xml:space="preserve">(a) Mean content gender score for each book as a function of mean character gender score. Higher values indicate a greater propensity for female-biased words. Error bar shows the standard error of the linear model fit. (b) Distribution across books of content gender score as a function of primary character gender. Colored points show individuals books (one point excluded for visibility). Dashed line shows content gender score grand mean. Black points and ranges show mean and bootstrapped 95% percent confidence intervals for books of each primary character gender type.</w:t>
+        <w:t xml:space="preserve">(a) Mean content gender score for each book as a function of mean character gender score. Error bar shows the standard error of the linear model fit. (b) Distribution across books of content gender score as a function of primary character gender. Colored points show individuals books (one point excluded for visibility). Dashed line shows content gender score grand mean. Black points and error bars show mean and bootstrapped 95% percent confidence intervals for books of each primary character gender type.</w:t>
       </w:r>
     </w:p>
     <w:p>
@@ -1838,7 +1880,93 @@
         <w:pStyle w:val="Textkrper"/>
       </w:pPr>
       <w:r>
-        <w:t xml:space="preserve">Differences in overall gender bias may be due to the distribution of content words without</w:t>
+        <w:t xml:space="preserve">Differences in overall gender bias may be due to the distribution of gendered content but also to differences in the occurrence of intrinsically gendered words such as names (e.g.,</w:t>
+      </w:r>
+      <w:r>
+        <w:t xml:space="preserve"> </w:t>
+      </w:r>
+      <w:r>
+        <w:rPr>
+          <w:i/>
+        </w:rPr>
+        <w:t xml:space="preserve">Jill</w:t>
+      </w:r>
+      <w:r>
+        <w:t xml:space="preserve">), pronouns (e.g.,</w:t>
+      </w:r>
+      <w:r>
+        <w:t xml:space="preserve"> </w:t>
+      </w:r>
+      <w:r>
+        <w:rPr>
+          <w:i/>
+        </w:rPr>
+        <w:t xml:space="preserve">her</w:t>
+      </w:r>
+      <w:r>
+        <w:t xml:space="preserve">), and relational/generic gender terms (e.g.,</w:t>
+      </w:r>
+      <w:r>
+        <w:t xml:space="preserve"> </w:t>
+      </w:r>
+      <w:r>
+        <w:rPr>
+          <w:i/>
+        </w:rPr>
+        <w:t xml:space="preserve">mom</w:t>
+      </w:r>
+      <w:r>
+        <w:t xml:space="preserve">,</w:t>
+      </w:r>
+      <w:r>
+        <w:t xml:space="preserve"> </w:t>
+      </w:r>
+      <w:r>
+        <w:rPr>
+          <w:i/>
+        </w:rPr>
+        <w:t xml:space="preserve">lady</w:t>
+      </w:r>
+      <w:r>
+        <w:t xml:space="preserve">). We therefore calculated two additional bias measures: one based on the gender words referring to the book’s characters (the character gender score) and the remaining content words (content gender score). Character and content scores had a moderate positive correlation with each other (</w:t>
+      </w:r>
+      <w:r>
+        <w:rPr>
+          <w:i/>
+        </w:rPr>
+        <w:t xml:space="preserve">r</w:t>
+      </w:r>
+      <w:r>
+        <w:t xml:space="preserve"> </w:t>
+      </w:r>
+      <w:r>
+        <w:t xml:space="preserve">= 0.27 [0.13, 0.4],</w:t>
+      </w:r>
+      <w:r>
+        <w:t xml:space="preserve"> </w:t>
+      </w:r>
+      <w:r>
+        <w:rPr>
+          <w:i/>
+        </w:rPr>
+        <w:t xml:space="preserve">p</w:t>
+      </w:r>
+      <w:r>
+        <w:t xml:space="preserve"> </w:t>
+      </w:r>
+      <w:r>
+        <w:t xml:space="preserve">&lt; .001): books with more feminine-biased (less masculine-biased) content tended to have more female names, pronouns, and kinship terms (</w:t>
+      </w:r>
+      <w:r>
+        <w:t xml:space="preserve">a). This finding suggests that the word gender biases reported by adults, could in principle, be learned from a word’s associations with gendered terms in the book text.</w:t>
+      </w:r>
+    </w:p>
+    <w:p>
+      <w:pPr>
+        <w:pStyle w:val="Textkrper"/>
+      </w:pPr>
+      <w:r>
+        <w:t xml:space="preserve">Whereas the character gender score reflects the extent to which males and females are directly mentioned in a book, the gender of the story protagonist may be particularly salient for children. For each book, we manually coded the name of the primary protagonist character(s) and their gender as determined from text (i.e., pronouns). Text rather than illustrations was used to determine character gender because it was less ambiguous. A character was considered a protagonist if they were the primary agent of the story, in some cases in a collaborative fashion with another protagonist. The main character(s) were classified as either female, male, mixed, or indeterminate (Wagner, 2017). A book was coded as</w:t>
       </w:r>
       <w:r>
         <w:t xml:space="preserve"> </w:t>
@@ -1847,7 +1975,7 @@
         <w:t xml:space="preserve">“</w:t>
       </w:r>
       <w:r>
-        <w:t xml:space="preserve">intrinsic</w:t>
+        <w:t xml:space="preserve">mixed</w:t>
       </w:r>
       <w:r>
         <w:t xml:space="preserve">”</w:t>
@@ -1856,230 +1984,7 @@
         <w:t xml:space="preserve"> </w:t>
       </w:r>
       <w:r>
-        <w:t xml:space="preserve">gender (e.g.,</w:t>
-      </w:r>
-      <w:r>
-        <w:t xml:space="preserve"> </w:t>
-      </w:r>
-      <w:r>
-        <w:rPr>
-          <w:i/>
-        </w:rPr>
-        <w:t xml:space="preserve">beautiful</w:t>
-      </w:r>
-      <w:r>
-        <w:t xml:space="preserve">,</w:t>
-      </w:r>
-      <w:r>
-        <w:t xml:space="preserve"> </w:t>
-      </w:r>
-      <w:r>
-        <w:rPr>
-          <w:i/>
-        </w:rPr>
-        <w:t xml:space="preserve">fight</w:t>
-      </w:r>
-      <w:r>
-        <w:t xml:space="preserve">) but also to differences in the occurrence of intrinsically gendered words such as names (</w:t>
-      </w:r>
-      <w:r>
-        <w:rPr>
-          <w:i/>
-        </w:rPr>
-        <w:t xml:space="preserve">Jill</w:t>
-      </w:r>
-      <w:r>
-        <w:t xml:space="preserve">), pronouns (</w:t>
-      </w:r>
-      <w:r>
-        <w:rPr>
-          <w:i/>
-        </w:rPr>
-        <w:t xml:space="preserve">her</w:t>
-      </w:r>
-      <w:r>
-        <w:t xml:space="preserve">), and relational/generic gender terms (e.g.,</w:t>
-      </w:r>
-      <w:r>
-        <w:t xml:space="preserve"> </w:t>
-      </w:r>
-      <w:r>
-        <w:rPr>
-          <w:i/>
-        </w:rPr>
-        <w:t xml:space="preserve">mom</w:t>
-      </w:r>
-      <w:r>
-        <w:t xml:space="preserve">,</w:t>
-      </w:r>
-      <w:r>
-        <w:t xml:space="preserve"> </w:t>
-      </w:r>
-      <w:r>
-        <w:rPr>
-          <w:i/>
-        </w:rPr>
-        <w:t xml:space="preserve">lady</w:t>
-      </w:r>
-      <w:r>
-        <w:t xml:space="preserve">). We therefore calculated two additional bias measures, one including only the intrinsically-biased words (the character gender score) and the other including all words except the intrinsically-biased ones (the content gender score). Both the character (</w:t>
-      </w:r>
-      <w:r>
-        <w:rPr>
-          <w:i/>
-        </w:rPr>
-        <w:t xml:space="preserve">M</w:t>
-      </w:r>
-      <w:r>
-        <w:t xml:space="preserve"> </w:t>
-      </w:r>
-      <w:r>
-        <w:t xml:space="preserve">= 2.53 [2.36, 2.69];</w:t>
-      </w:r>
-      <w:r>
-        <w:t xml:space="preserve"> </w:t>
-      </w:r>
-      <w:r>
-        <w:rPr>
-          <w:i/>
-        </w:rPr>
-        <w:t xml:space="preserve">r</w:t>
-      </w:r>
-      <w:r>
-        <w:t xml:space="preserve"> </w:t>
-      </w:r>
-      <w:r>
-        <w:t xml:space="preserve">= 0.76 [0.7, 0.82],</w:t>
-      </w:r>
-      <w:r>
-        <w:t xml:space="preserve"> </w:t>
-      </w:r>
-      <w:r>
-        <w:rPr>
-          <w:i/>
-        </w:rPr>
-        <w:t xml:space="preserve">p</w:t>
-      </w:r>
-      <w:r>
-        <w:t xml:space="preserve"> </w:t>
-      </w:r>
-      <w:r>
-        <w:t xml:space="preserve">&lt; .001) and content scores (</w:t>
-      </w:r>
-      <w:r>
-        <w:rPr>
-          <w:i/>
-        </w:rPr>
-        <w:t xml:space="preserve">M</w:t>
-      </w:r>
-      <w:r>
-        <w:t xml:space="preserve"> </w:t>
-      </w:r>
-      <w:r>
-        <w:t xml:space="preserve">= 3.03 [3.01, 3.04];</w:t>
-      </w:r>
-      <w:r>
-        <w:t xml:space="preserve"> </w:t>
-      </w:r>
-      <w:r>
-        <w:rPr>
-          <w:i/>
-        </w:rPr>
-        <w:t xml:space="preserve">r</w:t>
-      </w:r>
-      <w:r>
-        <w:t xml:space="preserve"> </w:t>
-      </w:r>
-      <w:r>
-        <w:t xml:space="preserve">= 0.7 [0.63, 0.76],</w:t>
-      </w:r>
-      <w:r>
-        <w:t xml:space="preserve"> </w:t>
-      </w:r>
-      <w:r>
-        <w:rPr>
-          <w:i/>
-        </w:rPr>
-        <w:t xml:space="preserve">p</w:t>
-      </w:r>
-      <w:r>
-        <w:t xml:space="preserve"> </w:t>
-      </w:r>
-      <w:r>
-        <w:t xml:space="preserve">&lt; .001) were correlated with the overall gender score. Thus, both gendered content words and intrinsically gendered words contribute to the overall gender differences between books.</w:t>
-      </w:r>
-    </w:p>
-    <w:p>
-      <w:pPr>
-        <w:pStyle w:val="Textkrper"/>
-      </w:pPr>
-      <w:r>
-        <w:t xml:space="preserve">Character and content scores had a moderate positive correlation with each other (</w:t>
-      </w:r>
-      <w:r>
-        <w:rPr>
-          <w:i/>
-        </w:rPr>
-        <w:t xml:space="preserve">r</w:t>
-      </w:r>
-      <w:r>
-        <w:t xml:space="preserve"> </w:t>
-      </w:r>
-      <w:r>
-        <w:t xml:space="preserve">= 0.27 [0.13, 0.4],</w:t>
-      </w:r>
-      <w:r>
-        <w:t xml:space="preserve"> </w:t>
-      </w:r>
-      <w:r>
-        <w:rPr>
-          <w:i/>
-        </w:rPr>
-        <w:t xml:space="preserve">p</w:t>
-      </w:r>
-      <w:r>
-        <w:t xml:space="preserve"> </w:t>
-      </w:r>
-      <w:r>
-        <w:t xml:space="preserve">&lt; .001). Books with more feminine-biased (less masculine-biased) content words do tend to have more female names, pronouns and other intrinsically gendered words (</w:t>
-      </w:r>
-      <w:r>
-        <w:t xml:space="preserve">a). This finding suggests that gender biases reported by adults for content words are potentially inferable from the character associations of the content words in the book texts.</w:t>
-      </w:r>
-    </w:p>
-    <w:p>
-      <w:pPr>
-        <w:pStyle w:val="Textkrper"/>
-      </w:pPr>
-      <w:r>
-        <w:t xml:space="preserve">Whereas the character gender score above reflects the extent to which males and females are mentioned in a book, the gender of the story protagonist may be particularly influential for children. For each book, we manually coded the name of the primary protagonist character(s) and the character’s gender as determined from the text (i.e., not based on the illustrations). A character was considered a protagonist if that character was the primary agent of the story, even if in a collaborative fashion with another protagonist. The main character(s) were classified as either female, male, mixed, or indeterminate</w:t>
-      </w:r>
-      <w:r>
-        <w:t xml:space="preserve"> </w:t>
-      </w:r>
-      <w:r>
-        <w:t xml:space="preserve">(Wagner, 2017)</w:t>
-      </w:r>
-      <w:r>
-        <w:t xml:space="preserve">. A book was coded as</w:t>
-      </w:r>
-      <w:r>
-        <w:t xml:space="preserve"> </w:t>
-      </w:r>
-      <w:r>
-        <w:t xml:space="preserve">“</w:t>
-      </w:r>
-      <w:r>
-        <w:t xml:space="preserve">mixed</w:t>
-      </w:r>
-      <w:r>
-        <w:t xml:space="preserve">”</w:t>
-      </w:r>
-      <w:r>
-        <w:t xml:space="preserve"> </w:t>
-      </w:r>
-      <w:r>
-        <w:t xml:space="preserve">if there was more than one primary character, and their gender composition was heterogeneous, and as</w:t>
+        <w:t xml:space="preserve">if there was more than one primary character, and their gender composition was heterogeneous and as</w:t>
       </w:r>
       <w:r>
         <w:t xml:space="preserve"> </w:t>
@@ -2137,19 +2042,22 @@
         </m:sSup>
       </m:oMath>
       <w:r>
-        <w:t xml:space="preserve">c(</w:t>
-      </w:r>
-      <w:r>
-        <w:rPr>
-          <w:rStyle w:val="VerbatimChar"/>
-        </w:rPr>
-        <w:t xml:space="preserve">X-squared</w:t>
-      </w:r>
-      <w:r>
-        <w:t xml:space="preserve"> </w:t>
-      </w:r>
-      <w:r>
-        <w:t xml:space="preserve">= 14.9014084507042), 0.000113278379280554, c(df = 1), Chi-squared test for given probabilities;</w:t>
+        <w:t xml:space="preserve">(1) = 14.9,</w:t>
+      </w:r>
+      <w:r>
+        <w:t xml:space="preserve"> </w:t>
+      </w:r>
+      <w:r>
+        <w:rPr>
+          <w:i/>
+        </w:rPr>
+        <w:t xml:space="preserve">p</w:t>
+      </w:r>
+      <w:r>
+        <w:t xml:space="preserve"> </w:t>
+      </w:r>
+      <w:r>
+        <w:t xml:space="preserve">&lt; .001;</w:t>
       </w:r>
       <w:r>
         <w:t xml:space="preserve"> </w:t>
@@ -2164,7 +2072,7 @@
         <w:t xml:space="preserve"> </w:t>
       </w:r>
       <w:r>
-        <w:t xml:space="preserve">= 0.68 [0.34, 1.03]). Of the remaining books, 69 (28%) had main characters(s) of indeterminate gender, 17 (7%) had main characters of mixed genders, and 20 (8%) had no main character(s). We then examined book genderedness as a function of the gender of the primary character, using both content and character scores. Books with female primary characters tended to have higher female content scores (</w:t>
+        <w:t xml:space="preserve">= 0.68 [0.34, 1.03]). Of the remaining books, 69 (28%) had main characters(s) of indeterminate gender, 17 (7%) had main characters of mixed genders, and 20 (8%) had no main character(s). These results are broadly consistent with those previously in a smaller sample of books (Wagner, 2017). We then examined book genderedness as a function of the gender of the primary character, using both content and character scores. Books with female primary characters tended to have higher female content scores (</w:t>
       </w:r>
       <w:r>
         <w:rPr>
@@ -2278,7 +2186,7 @@
         <w:t xml:space="preserve"> </w:t>
       </w:r>
       <w:r>
-        <w:t xml:space="preserve">b). Notably, however, there was a large degree of variability in content scores across books of a given gender (female:</w:t>
+        <w:t xml:space="preserve">b). Notably, however, there was a large degree of variability in content scores across books with characters of a certain gender (female:</w:t>
       </w:r>
       <w:r>
         <w:t xml:space="preserve"> </w:t>
@@ -2312,7 +2220,7 @@
         <w:t xml:space="preserve"> </w:t>
       </w:r>
       <w:r>
-        <w:t xml:space="preserve">= 0.69), suggesting that while some books contain gender stereotypes, others do not.</w:t>
+        <w:t xml:space="preserve">= 0.69).</w:t>
       </w:r>
     </w:p>
     <w:p>
@@ -2320,7 +2228,7 @@
         <w:pStyle w:val="Textkrper"/>
       </w:pPr>
       <w:r>
-        <w:t xml:space="preserve">Our findings suggest that books vary appreciably along the dimension of gender in terms of both their content and characters. The gender distribution of characters we observe is comparable to that reported previously in a smaller sample of books (Wagner, 2017). Together, the gender character and gender content data provide converging evidence that information about gender associates of content words is present in the text of children’s books: Books with female characters tend to have content stereotypically associated with females, whereas books with male characters tend to have content stereotypically associated with males.</w:t>
+        <w:t xml:space="preserve">Our findings suggest that books vary appreciably along the dimension of gender in terms of both their content and characters. Together, the gender character and content gender data provide converging evidence that the text of children’s books is significantly gendered: Books with female characters tend to have content typically associated with females, whereas books with male characters tend to have content typically associated with males.</w:t>
       </w:r>
     </w:p>
     <w:p>
@@ -2338,7 +2246,7 @@
         <w:pStyle w:val="FirstParagraph"/>
       </w:pPr>
       <w:r>
-        <w:t xml:space="preserve">One potential limitation of our method in Study 1b for estimating book bias is that the text in each book is treated as a</w:t>
+        <w:t xml:space="preserve">One potential limitation of our method for estimating book bias is that the text is treated as a context-free</w:t>
       </w:r>
       <w:r>
         <w:t xml:space="preserve"> </w:t>
@@ -2347,7 +2255,7 @@
         <w:t xml:space="preserve">“</w:t>
       </w:r>
       <w:r>
-        <w:t xml:space="preserve">bag of words</w:t>
+        <w:t xml:space="preserve">bag of words,</w:t>
       </w:r>
       <w:r>
         <w:t xml:space="preserve">”</w:t>
@@ -2356,7 +2264,7 @@
         <w:t xml:space="preserve"> </w:t>
       </w:r>
       <w:r>
-        <w:t xml:space="preserve">— a simple average of the gender bias of all the words occurring in a book. If book text contains frequent instances in which stereotype-relevant information is conveyed by relying on sentence syntax, our method may not accurately reflect gender stereotypes. For example, a book that contains the sentence</w:t>
+        <w:t xml:space="preserve">yielding a simple average of the gender bias of words. It is possible that such words could occur in contexts that modulate their bias. For example, the gender bias of the word</w:t>
       </w:r>
       <w:r>
         <w:t xml:space="preserve"> </w:t>
@@ -2365,6 +2273,24 @@
         <w:t xml:space="preserve">“</w:t>
       </w:r>
       <w:r>
+        <w:t xml:space="preserve">brave</w:t>
+      </w:r>
+      <w:r>
+        <w:t xml:space="preserve">”</w:t>
+      </w:r>
+      <w:r>
+        <w:t xml:space="preserve"> </w:t>
+      </w:r>
+      <w:r>
+        <w:t xml:space="preserve">would be the same whether it occurred in the sentence</w:t>
+      </w:r>
+      <w:r>
+        <w:t xml:space="preserve"> </w:t>
+      </w:r>
+      <w:r>
+        <w:t xml:space="preserve">“</w:t>
+      </w:r>
+      <w:r>
         <w:t xml:space="preserve">Sally is brave</w:t>
       </w:r>
       <w:r>
@@ -2374,7 +2300,7 @@
         <w:t xml:space="preserve"> </w:t>
       </w:r>
       <w:r>
-        <w:t xml:space="preserve">and</w:t>
+        <w:t xml:space="preserve">or</w:t>
       </w:r>
       <w:r>
         <w:t xml:space="preserve"> </w:t>
@@ -2389,10 +2315,7 @@
         <w:t xml:space="preserve">”</w:t>
       </w:r>
       <w:r>
-        <w:t xml:space="preserve"> </w:t>
-      </w:r>
-      <w:r>
-        <w:t xml:space="preserve">would result in similar gender bias estimates under the measure used in Study 1b. In Study 1c, we validate the book stereotype measure used in Study 1b by asking adult participants to characterize the stereotypes conveyed in books on the basis of the complete, raw book text.</w:t>
+        <w:t xml:space="preserve">. To address this concern, we asked a new group of adult participants to provide information about main characters after reading the complete text of a book. We could then determine whether these participant-generated descriptions exhibited the gender biases identified using the simpler word-based measure. The two should diverge if the biases of individual words are modulated by the sentence and broader story context.</w:t>
       </w:r>
     </w:p>
     <w:p>
@@ -2410,7 +2333,175 @@
         <w:pStyle w:val="FirstParagraph"/>
       </w:pPr>
       <w:r>
-        <w:t xml:space="preserve">Participants (</w:t>
+        <w:t xml:space="preserve">We recruited 152 participants from Amazon Mechanical Turk. Eighty-one identified as female, 65 identified as male, 6 did not provide a response.</w:t>
+      </w:r>
+    </w:p>
+    <w:p>
+      <w:pPr>
+        <w:pStyle w:val="Textkrper"/>
+      </w:pPr>
+      <w:r>
+        <w:t xml:space="preserve">We divided the books in our corpus into quintiles based on the gender score described in Study 1b, and selected 15 books each from the first (female-biased:</w:t>
+      </w:r>
+      <w:r>
+        <w:t xml:space="preserve"> </w:t>
+      </w:r>
+      <w:r>
+        <w:rPr>
+          <w:i/>
+        </w:rPr>
+        <w:t xml:space="preserve">M</w:t>
+      </w:r>
+      <w:r>
+        <w:t xml:space="preserve"> </w:t>
+      </w:r>
+      <w:r>
+        <w:t xml:space="preserve">= 3.23;</w:t>
+      </w:r>
+      <w:r>
+        <w:t xml:space="preserve"> </w:t>
+      </w:r>
+      <w:r>
+        <w:rPr>
+          <w:i/>
+        </w:rPr>
+        <w:t xml:space="preserve">SD</w:t>
+      </w:r>
+      <w:r>
+        <w:t xml:space="preserve"> </w:t>
+      </w:r>
+      <w:r>
+        <w:t xml:space="preserve">= 0.06), third (neutral:</w:t>
+      </w:r>
+      <w:r>
+        <w:t xml:space="preserve"> </w:t>
+      </w:r>
+      <w:r>
+        <w:rPr>
+          <w:i/>
+        </w:rPr>
+        <w:t xml:space="preserve">M</w:t>
+      </w:r>
+      <w:r>
+        <w:t xml:space="preserve"> </w:t>
+      </w:r>
+      <w:r>
+        <w:t xml:space="preserve">= 2.96;</w:t>
+      </w:r>
+      <w:r>
+        <w:t xml:space="preserve"> </w:t>
+      </w:r>
+      <w:r>
+        <w:rPr>
+          <w:i/>
+        </w:rPr>
+        <w:t xml:space="preserve">SD</w:t>
+      </w:r>
+      <w:r>
+        <w:t xml:space="preserve"> </w:t>
+      </w:r>
+      <w:r>
+        <w:t xml:space="preserve">= 0.03), and fifth quintiles (</w:t>
+      </w:r>
+      <w:r>
+        <w:rPr>
+          <w:i/>
+        </w:rPr>
+        <w:t xml:space="preserve">M</w:t>
+      </w:r>
+      <w:r>
+        <w:t xml:space="preserve"> </w:t>
+      </w:r>
+      <w:r>
+        <w:t xml:space="preserve">= 2.64;</w:t>
+      </w:r>
+      <w:r>
+        <w:t xml:space="preserve"> </w:t>
+      </w:r>
+      <w:r>
+        <w:rPr>
+          <w:i/>
+        </w:rPr>
+        <w:t xml:space="preserve">SD</w:t>
+      </w:r>
+      <w:r>
+        <w:t xml:space="preserve"> </w:t>
+      </w:r>
+      <w:r>
+        <w:t xml:space="preserve">= 0.03) to norm further. We excluded books that were either very short or very long (less than 100 words, or more than 900 words), or did not have a one or more named, gendered main character.</w:t>
+      </w:r>
+    </w:p>
+    <w:p>
+      <w:pPr>
+        <w:pStyle w:val="Textkrper"/>
+      </w:pPr>
+      <w:r>
+        <w:t xml:space="preserve">Participants were presented with the complete text of an individual book, and told that they would be asked questions about the characters in the story. After reading the text, participants were asked to list 2-5 main activities of particular character in the story in a free response form (e.g.,</w:t>
+      </w:r>
+      <w:r>
+        <w:t xml:space="preserve"> </w:t>
+      </w:r>
+      <w:r>
+        <w:t xml:space="preserve">“</w:t>
+      </w:r>
+      <w:r>
+        <w:t xml:space="preserve">List 2-5 main activities Thomas does in the story.</w:t>
+      </w:r>
+      <w:r>
+        <w:t xml:space="preserve">”</w:t>
+      </w:r>
+      <w:r>
+        <w:t xml:space="preserve">). The book text was displayed on the same page that responses were elicited, such that participants did not have to rely on their memory to answer the question. Next, participants were asked to complete a similar procedure but instead provide descriptions of a character, rather than associated activities (e.g.,</w:t>
+      </w:r>
+      <w:r>
+        <w:t xml:space="preserve"> </w:t>
+      </w:r>
+      <w:r>
+        <w:t xml:space="preserve">“</w:t>
+      </w:r>
+      <w:r>
+        <w:t xml:space="preserve">List 2-5 words to describe what Thomas does in the story.</w:t>
+      </w:r>
+      <w:r>
+        <w:t xml:space="preserve">”</w:t>
+      </w:r>
+      <w:r>
+        <w:t xml:space="preserve">). This procedure was repeated for all main and secondary characters in a book. Each participant provided responses for both character activities and character descriptions for a sample of three books.</w:t>
+      </w:r>
+    </w:p>
+    <w:p>
+      <w:pPr>
+        <w:pStyle w:val="Textkrper"/>
+      </w:pPr>
+      <w:r>
+        <w:t xml:space="preserve">On average, participants generated 3.83 responses per question (</w:t>
+      </w:r>
+      <w:r>
+        <w:rPr>
+          <w:i/>
+        </w:rPr>
+        <w:t xml:space="preserve">SD</w:t>
+      </w:r>
+      <w:r>
+        <w:t xml:space="preserve"> </w:t>
+      </w:r>
+      <w:r>
+        <w:t xml:space="preserve">= 1.24). Participants’ responses were lemmatized, corrected for spelling, and, in cases where a multi-word phrase (e.g.,</w:t>
+      </w:r>
+      <w:r>
+        <w:t xml:space="preserve"> </w:t>
+      </w:r>
+      <w:r>
+        <w:t xml:space="preserve">“</w:t>
+      </w:r>
+      <w:r>
+        <w:t xml:space="preserve">builds a castle</w:t>
+      </w:r>
+      <w:r>
+        <w:t xml:space="preserve">”</w:t>
+      </w:r>
+      <w:r>
+        <w:t xml:space="preserve">) was listed, the first word was selected for analysis. We identified the part of speech for the target word and excluded responses of the wrong class, analyzing only words that could be a verb for the activity question and an adjective, adverb, or noun for the description question. We also excluded responses that were very long (more than 35 characters), as these were likely to be full sentences rather than activity or description words. In total, 4% of responses were excluded, leading to a final sample of 4,889 responses and 947 unique lemmas. We then analyzed the gender bias of the activity and description words using previously-collected human judgments of word gender bias which covered 67% of the word tokens used to describe characters and their activities in this study. We collected an additional set of human judgments (</w:t>
       </w:r>
       <w:r>
         <w:rPr>
@@ -2422,15 +2513,7 @@
         <w:t xml:space="preserve"> </w:t>
       </w:r>
       <w:r>
-        <w:t xml:space="preserve">= 152; 81 who identified as female, 65 who identified as male, and 6 who did not provide a response) were recruited on Amazon Mechanical Turk.</w:t>
-      </w:r>
-    </w:p>
-    <w:p>
-      <w:pPr>
-        <w:pStyle w:val="Textkrper"/>
-      </w:pPr>
-      <w:r>
-        <w:t xml:space="preserve">We divided the books in our corpus into quintiles based on the gender score described in Study 1b, and selected 15 books each from the first (female-biased:</w:t>
+        <w:t xml:space="preserve">= 251;</w:t>
       </w:r>
       <w:r>
         <w:t xml:space="preserve"> </w:t>
@@ -2445,7 +2528,7 @@
         <w:t xml:space="preserve"> </w:t>
       </w:r>
       <w:r>
-        <w:t xml:space="preserve">= 3.23;</w:t>
+        <w:t xml:space="preserve">= 11.33 ratings/word;</w:t>
       </w:r>
       <w:r>
         <w:t xml:space="preserve"> </w:t>
@@ -2460,137 +2543,7 @@
         <w:t xml:space="preserve"> </w:t>
       </w:r>
       <w:r>
-        <w:t xml:space="preserve">= 0.06), third (neutral:</w:t>
-      </w:r>
-      <w:r>
-        <w:t xml:space="preserve"> </w:t>
-      </w:r>
-      <w:r>
-        <w:rPr>
-          <w:i/>
-        </w:rPr>
-        <w:t xml:space="preserve">M</w:t>
-      </w:r>
-      <w:r>
-        <w:t xml:space="preserve"> </w:t>
-      </w:r>
-      <w:r>
-        <w:t xml:space="preserve">= 2.96;</w:t>
-      </w:r>
-      <w:r>
-        <w:t xml:space="preserve"> </w:t>
-      </w:r>
-      <w:r>
-        <w:rPr>
-          <w:i/>
-        </w:rPr>
-        <w:t xml:space="preserve">SD</w:t>
-      </w:r>
-      <w:r>
-        <w:t xml:space="preserve"> </w:t>
-      </w:r>
-      <w:r>
-        <w:t xml:space="preserve">= 0.03), and fifth quintiles (</w:t>
-      </w:r>
-      <w:r>
-        <w:rPr>
-          <w:i/>
-        </w:rPr>
-        <w:t xml:space="preserve">M</w:t>
-      </w:r>
-      <w:r>
-        <w:t xml:space="preserve"> </w:t>
-      </w:r>
-      <w:r>
-        <w:t xml:space="preserve">= 2.64;</w:t>
-      </w:r>
-      <w:r>
-        <w:t xml:space="preserve"> </w:t>
-      </w:r>
-      <w:r>
-        <w:rPr>
-          <w:i/>
-        </w:rPr>
-        <w:t xml:space="preserve">SD</w:t>
-      </w:r>
-      <w:r>
-        <w:t xml:space="preserve"> </w:t>
-      </w:r>
-      <w:r>
-        <w:t xml:space="preserve">= 0.03) to norm further. We excluded books that were either very short or very long (less than 100 words, or more than 900 words), or did not have a named, gendered main character.</w:t>
-      </w:r>
-    </w:p>
-    <w:p>
-      <w:pPr>
-        <w:pStyle w:val="Textkrper"/>
-      </w:pPr>
-      <w:r>
-        <w:t xml:space="preserve">Participants were presented with the complete text of an individual book, and told that they would be asked questions about the characters in the story. After reading the text, participants were asked to list 2-5 main activities of particular character in the story in a free response form (e.g.,</w:t>
-      </w:r>
-      <w:r>
-        <w:t xml:space="preserve"> </w:t>
-      </w:r>
-      <w:r>
-        <w:t xml:space="preserve">“</w:t>
-      </w:r>
-      <w:r>
-        <w:t xml:space="preserve">List 2-5 main activities THOMAS does in the story.</w:t>
-      </w:r>
-      <w:r>
-        <w:t xml:space="preserve">”</w:t>
-      </w:r>
-      <w:r>
-        <w:t xml:space="preserve">). The book text was displayed on the same page that responses were elicited, such that participants did not have to rely on their memory to answer the question. Next, participants were asked to complete a similar procedure but instead provide descriptions of a character, rather than associated activities (e.g.,</w:t>
-      </w:r>
-      <w:r>
-        <w:t xml:space="preserve"> </w:t>
-      </w:r>
-      <w:r>
-        <w:t xml:space="preserve">“</w:t>
-      </w:r>
-      <w:r>
-        <w:t xml:space="preserve">List 2-5 words to describe THOMAS does in the story.</w:t>
-      </w:r>
-      <w:r>
-        <w:t xml:space="preserve">”</w:t>
-      </w:r>
-      <w:r>
-        <w:t xml:space="preserve">). This procedure was repeated for all main and secondary characters in a book. Each participant provided responses for both character activities and character descriptions for a sample of three books.</w:t>
-      </w:r>
-    </w:p>
-    <w:p>
-      <w:pPr>
-        <w:pStyle w:val="Textkrper"/>
-      </w:pPr>
-      <w:r>
-        <w:t xml:space="preserve">On average, participants generated 3.83 responses per question (</w:t>
-      </w:r>
-      <w:r>
-        <w:rPr>
-          <w:i/>
-        </w:rPr>
-        <w:t xml:space="preserve">SD</w:t>
-      </w:r>
-      <w:r>
-        <w:t xml:space="preserve"> </w:t>
-      </w:r>
-      <w:r>
-        <w:t xml:space="preserve">= 1.24). Participants’ responses were lemmatized, corrected for spelling, and, in cases where a multi-word phrase (e.g.,</w:t>
-      </w:r>
-      <w:r>
-        <w:t xml:space="preserve"> </w:t>
-      </w:r>
-      <w:r>
-        <w:t xml:space="preserve">“</w:t>
-      </w:r>
-      <w:r>
-        <w:t xml:space="preserve">builds a castle</w:t>
-      </w:r>
-      <w:r>
-        <w:t xml:space="preserve">”</w:t>
-      </w:r>
-      <w:r>
-        <w:t xml:space="preserve">) was listed, the first word was selected for analysis. We identified the part of speech for the target word and excluded responses of the wrong class, analyzing only words that could be a verb for the activity question and an adjective, adverb, or noun for the description question. We also excluded responses that were very long (more than 35 characters), as these were likely to be full sentences rather than activity or description words. In total, 4% of responses were excluded, leading to a final sample of 4,889 responses and 947 unique lemmas. We then analyzed the gender bias of the activity and description words using previously-collected human judgments of word gender bias. Combining word judgments from Study 1a and an additional set of norms (see SI), we obtained word gender judgments for all words that were produced more than once across the dataset (93.41% of all words).</w:t>
+        <w:t xml:space="preserve">= 0.95) such that gender bias estimates were available for all words produced more than once in Study 1c (93% of tokens; see SI).</w:t>
       </w:r>
     </w:p>
     <w:p>
@@ -2608,7 +2561,7 @@
         <w:pStyle w:val="FirstParagraph"/>
       </w:pPr>
       <w:r>
-        <w:t xml:space="preserve">The key question was whether the activities and descriptions of characters, derived by human participants reading the full book text, were gender-biased in a way that was predicted by the gender bias of the book as estimated in Study 1b. We fit a mixed-effect linear regression predicting word gender bias for character activity words with book gender bias (male, female or neutral) as a fixed effect, and book and participant as random intercepts. Participants produced activities that were more female-biased for female-biased books, as compared to male-biased books (</w:t>
+        <w:t xml:space="preserve">Do the descriptions and actions of the book’s characters produced by participants who read the books match the gender biases computed from the averaged word gender (the method used in Study 1b)? To find out, we fit a mixed-effect linear regression predicting the gender biases of characters’ descriptions and actions from the averaged word gender of a book. The averaged word gender of a book was treated as a continuous fixed effect, and book and participant were included as random intercepts. The averaged word gender of a book predicted the gender bias of both activity (</w:t>
       </w:r>
       <m:oMath>
         <m:r>
@@ -2619,7 +2572,7 @@
         <w:t xml:space="preserve"> </w:t>
       </w:r>
       <w:r>
-        <w:t xml:space="preserve">= 0.28;</w:t>
+        <w:t xml:space="preserve">= 0.43;</w:t>
       </w:r>
       <w:r>
         <w:t xml:space="preserve"> </w:t>
@@ -2634,7 +2587,7 @@
         <w:t xml:space="preserve"> </w:t>
       </w:r>
       <w:r>
-        <w:t xml:space="preserve">= 0.09;</w:t>
+        <w:t xml:space="preserve">= 0.16;</w:t>
       </w:r>
       <w:r>
         <w:t xml:space="preserve"> </w:t>
@@ -2649,7 +2602,7 @@
         <w:t xml:space="preserve"> </w:t>
       </w:r>
       <w:r>
-        <w:t xml:space="preserve">= 3.08; see SI for full model results). The gender bias of activities for characters in neutral books did not differ from male-biased books (</w:t>
+        <w:t xml:space="preserve">= 2.74) and description words (</w:t>
       </w:r>
       <m:oMath>
         <m:r>
@@ -2660,7 +2613,7 @@
         <w:t xml:space="preserve"> </w:t>
       </w:r>
       <w:r>
-        <w:t xml:space="preserve">= 0.04;</w:t>
+        <w:t xml:space="preserve">= 1.15;</w:t>
       </w:r>
       <w:r>
         <w:t xml:space="preserve"> </w:t>
@@ -2675,7 +2628,7 @@
         <w:t xml:space="preserve"> </w:t>
       </w:r>
       <w:r>
-        <w:t xml:space="preserve">= 0.09;</w:t>
+        <w:t xml:space="preserve">= 0.23;</w:t>
       </w:r>
       <w:r>
         <w:t xml:space="preserve"> </w:t>
@@ -2690,89 +2643,7 @@
         <w:t xml:space="preserve"> </w:t>
       </w:r>
       <w:r>
-        <w:t xml:space="preserve">= 0.41). In a model predicting the gender bias of character descriptions, descriptions of characters in both neutral (</w:t>
-      </w:r>
-      <m:oMath>
-        <m:r>
-          <m:t>β</m:t>
-        </m:r>
-      </m:oMath>
-      <w:r>
-        <w:t xml:space="preserve"> </w:t>
-      </w:r>
-      <w:r>
-        <w:t xml:space="preserve">= 0.34;</w:t>
-      </w:r>
-      <w:r>
-        <w:t xml:space="preserve"> </w:t>
-      </w:r>
-      <w:r>
-        <w:rPr>
-          <w:i/>
-        </w:rPr>
-        <w:t xml:space="preserve">SE</w:t>
-      </w:r>
-      <w:r>
-        <w:t xml:space="preserve"> </w:t>
-      </w:r>
-      <w:r>
-        <w:t xml:space="preserve">= 0.14;</w:t>
-      </w:r>
-      <w:r>
-        <w:t xml:space="preserve"> </w:t>
-      </w:r>
-      <w:r>
-        <w:rPr>
-          <w:i/>
-        </w:rPr>
-        <w:t xml:space="preserve">t</w:t>
-      </w:r>
-      <w:r>
-        <w:t xml:space="preserve"> </w:t>
-      </w:r>
-      <w:r>
-        <w:t xml:space="preserve">= 2.41) and female-biased (</w:t>
-      </w:r>
-      <m:oMath>
-        <m:r>
-          <m:t>β</m:t>
-        </m:r>
-      </m:oMath>
-      <w:r>
-        <w:t xml:space="preserve"> </w:t>
-      </w:r>
-      <w:r>
-        <w:t xml:space="preserve">= 0.67;</w:t>
-      </w:r>
-      <w:r>
-        <w:t xml:space="preserve"> </w:t>
-      </w:r>
-      <w:r>
-        <w:rPr>
-          <w:i/>
-        </w:rPr>
-        <w:t xml:space="preserve">SE</w:t>
-      </w:r>
-      <w:r>
-        <w:t xml:space="preserve"> </w:t>
-      </w:r>
-      <w:r>
-        <w:t xml:space="preserve">= 0.14;</w:t>
-      </w:r>
-      <w:r>
-        <w:t xml:space="preserve"> </w:t>
-      </w:r>
-      <w:r>
-        <w:rPr>
-          <w:i/>
-        </w:rPr>
-        <w:t xml:space="preserve">t</w:t>
-      </w:r>
-      <w:r>
-        <w:t xml:space="preserve"> </w:t>
-      </w:r>
-      <w:r>
-        <w:t xml:space="preserve">= 4.87) books were rated as more strongly associated with females, relative to male-biased books. These data suggest that the book gender bias measure described in Study 1b captures aspects of books gender bias, even after taking into account more nuanced information about a book’s text.</w:t>
+        <w:t xml:space="preserve">= 5.12; see SI for full model results), suggesting that the averaged word gender measure described in Study 1b captures aspects of book gender bias, even after taking into account the broader context of the book text.</w:t>
       </w:r>
     </w:p>
     <w:p>
@@ -2790,7 +2661,140 @@
         <w:pStyle w:val="FirstParagraph"/>
       </w:pPr>
       <w:r>
-        <w:t xml:space="preserve">So far we have presented findings about gendered information in children’s books based on adult gender norms and semantic representations derived from adult text. The results are relevant to the beliefs of adults who read books with children, which they may convey in conversation during shared reading. However, we also want to understand what a child may learn about gender from the statistics in children’s books alone, independent of other information sources.</w:t>
+        <w:t xml:space="preserve">So far we have presented findings about gendered information in children’s books based on adult gender norms and semantic representations derived from adult text. The results are relevant to the beliefs of adults who read books with children, which they may convey in conversation during shared reading. We also sought to understand what a child could learn about gender from the content of children’s books independent of other information sources. We therefore trained word embedding models on the WCBC to examine gender biases in these texts. Despite the relatively small size of the children’s book corpus, the word embeddings yield coherent patterns and clear evidence for gender biases similar to those identified from adult texts and norms. Overall, children’s books exhibited stronger gender stereotypes than comparable adult texts.</w:t>
+      </w:r>
+    </w:p>
+    <w:p>
+      <w:pPr>
+        <w:pStyle w:val="berschrift2"/>
+      </w:pPr>
+      <w:bookmarkStart w:id="36" w:name="X9b1547005e763eaabfb7649a2556f784625b24b"/>
+      <w:r>
+        <w:t xml:space="preserve">3.1	Study 2a: Word gender associations in the Children’s Book Corpus</w:t>
+      </w:r>
+      <w:bookmarkEnd w:id="36"/>
+    </w:p>
+    <w:p>
+      <w:pPr>
+        <w:pStyle w:val="berschrift3"/>
+      </w:pPr>
+      <w:bookmarkStart w:id="37" w:name="method-and-results-1"/>
+      <w:r>
+        <w:t xml:space="preserve">3.1.1	Method and Results.</w:t>
+      </w:r>
+      <w:bookmarkEnd w:id="37"/>
+    </w:p>
+    <w:p>
+      <w:pPr>
+        <w:pStyle w:val="FirstParagraph"/>
+      </w:pPr>
+      <w:r>
+        <w:t xml:space="preserve">A word embedding model was trained on the full corpus of text from all 247 books (see SI for training details). We then estimated the gender association for each word by calculating its mean semantic similarity (cosine distance) to a set of unambiguously female anchor words (</w:t>
+      </w:r>
+      <w:r>
+        <w:t xml:space="preserve">“</w:t>
+      </w:r>
+      <w:r>
+        <w:t xml:space="preserve">woman,</w:t>
+      </w:r>
+      <w:r>
+        <w:t xml:space="preserve">”</w:t>
+      </w:r>
+      <w:r>
+        <w:t xml:space="preserve"> </w:t>
+      </w:r>
+      <w:r>
+        <w:t xml:space="preserve">“</w:t>
+      </w:r>
+      <w:r>
+        <w:t xml:space="preserve">girl,</w:t>
+      </w:r>
+      <w:r>
+        <w:t xml:space="preserve">”</w:t>
+      </w:r>
+      <w:r>
+        <w:t xml:space="preserve"> </w:t>
+      </w:r>
+      <w:r>
+        <w:t xml:space="preserve">“</w:t>
+      </w:r>
+      <w:r>
+        <w:t xml:space="preserve">sister,</w:t>
+      </w:r>
+      <w:r>
+        <w:t xml:space="preserve">”</w:t>
+      </w:r>
+      <w:r>
+        <w:t xml:space="preserve"> </w:t>
+      </w:r>
+      <w:r>
+        <w:t xml:space="preserve">“</w:t>
+      </w:r>
+      <w:r>
+        <w:t xml:space="preserve">she,</w:t>
+      </w:r>
+      <w:r>
+        <w:t xml:space="preserve">”</w:t>
+      </w:r>
+      <w:r>
+        <w:t xml:space="preserve"> </w:t>
+      </w:r>
+      <w:r>
+        <w:t xml:space="preserve">“</w:t>
+      </w:r>
+      <w:r>
+        <w:t xml:space="preserve">her,</w:t>
+      </w:r>
+      <w:r>
+        <w:t xml:space="preserve">”</w:t>
+      </w:r>
+      <w:r>
+        <w:t xml:space="preserve"> </w:t>
+      </w:r>
+      <w:r>
+        <w:t xml:space="preserve">and</w:t>
+      </w:r>
+      <w:r>
+        <w:t xml:space="preserve"> </w:t>
+      </w:r>
+      <w:r>
+        <w:t xml:space="preserve">“</w:t>
+      </w:r>
+      <w:r>
+        <w:t xml:space="preserve">daughter</w:t>
+      </w:r>
+      <w:r>
+        <w:t xml:space="preserve">”</w:t>
+      </w:r>
+      <w:r>
+        <w:t xml:space="preserve">), and a corresponding set of male words</w:t>
+      </w:r>
+      <w:r>
+        <w:t xml:space="preserve"> </w:t>
+      </w:r>
+      <w:r>
+        <w:t xml:space="preserve">(“man,” “boy,” “brother,” “he,” “him,” and “son”; Caliskan, Bryson, &amp; Narayanan, 2017; Lewis &amp; Lupyan, 2020)</w:t>
+      </w:r>
+      <w:r>
+        <w:t xml:space="preserve">. A female gender score was calculated for each word as the mean female similarity minus the mean male similarity. For comparison, we also estimated a female score from models trained on an identically sized corpus of adult fiction published from 1990 to 2017</w:t>
+      </w:r>
+      <w:r>
+        <w:t xml:space="preserve"> </w:t>
+      </w:r>
+      <w:r>
+        <w:t xml:space="preserve">(Corpus of Contemporary American English; Davies, 2008)</w:t>
+      </w:r>
+      <w:r>
+        <w:t xml:space="preserve">, and a much larger corpus of Wikipedia</w:t>
+      </w:r>
+      <w:r>
+        <w:t xml:space="preserve"> </w:t>
+      </w:r>
+      <w:r>
+        <w:t xml:space="preserve">(Bojanowski et al., 2016)</w:t>
+      </w:r>
+      <w:r>
+        <w:t xml:space="preserve">. We then examined how these estimates of word gender bias derived from language statistics compared to the gender norms we had previously collected from participants.</w:t>
       </w:r>
     </w:p>
     <w:p>
@@ -2798,98 +2802,232 @@
         <w:pStyle w:val="Textkrper"/>
       </w:pPr>
       <w:r>
-        <w:t xml:space="preserve">We next trained word embedding models on the WCBC to understand what gender biases are present in the texts themselves. We find that the gender bias of words—estimated only from word co-occurrences in the corpus itself—is correlated with adult judgments of gender association. We also find that more specific gender stereotypes are reflected in the book text.</w:t>
+        <w:t xml:space="preserve">There were 1,893 words common across the word embedding models and human gender norms dataset. Estimates of gender bias from the WCBC were correlated with our adult judgments of word bias (</w:t>
+      </w:r>
+      <w:r>
+        <w:rPr>
+          <w:i/>
+        </w:rPr>
+        <w:t xml:space="preserve">r</w:t>
+      </w:r>
+      <w:r>
+        <w:t xml:space="preserve"> </w:t>
+      </w:r>
+      <w:r>
+        <w:t xml:space="preserve">= 0.27 [0.23, 0.31],</w:t>
+      </w:r>
+      <w:r>
+        <w:t xml:space="preserve"> </w:t>
+      </w:r>
+      <w:r>
+        <w:rPr>
+          <w:i/>
+        </w:rPr>
+        <w:t xml:space="preserve">p</w:t>
+      </w:r>
+      <w:r>
+        <w:t xml:space="preserve"> </w:t>
+      </w:r>
+      <w:r>
+        <w:t xml:space="preserve">&lt; .001). Estimates of gender bias from the WCBC were also correlated with word level gender bias estimates from a model trained on adult fiction (</w:t>
+      </w:r>
+      <w:r>
+        <w:rPr>
+          <w:i/>
+        </w:rPr>
+        <w:t xml:space="preserve">r</w:t>
+      </w:r>
+      <w:r>
+        <w:t xml:space="preserve"> </w:t>
+      </w:r>
+      <w:r>
+        <w:t xml:space="preserve">= 0.36 [0.32, 0.4],</w:t>
+      </w:r>
+      <w:r>
+        <w:t xml:space="preserve"> </w:t>
+      </w:r>
+      <w:r>
+        <w:rPr>
+          <w:i/>
+        </w:rPr>
+        <w:t xml:space="preserve">p</w:t>
+      </w:r>
+      <w:r>
+        <w:t xml:space="preserve"> </w:t>
+      </w:r>
+      <w:r>
+        <w:t xml:space="preserve">&lt; .001), as well as the model trained on Wikipedia (</w:t>
+      </w:r>
+      <w:r>
+        <w:rPr>
+          <w:i/>
+        </w:rPr>
+        <w:t xml:space="preserve">r</w:t>
+      </w:r>
+      <w:r>
+        <w:t xml:space="preserve"> </w:t>
+      </w:r>
+      <w:r>
+        <w:t xml:space="preserve">= 0.32 [0.28, 0.36],</w:t>
+      </w:r>
+      <w:r>
+        <w:t xml:space="preserve"> </w:t>
+      </w:r>
+      <w:r>
+        <w:rPr>
+          <w:i/>
+        </w:rPr>
+        <w:t xml:space="preserve">p</w:t>
+      </w:r>
+      <w:r>
+        <w:t xml:space="preserve"> </w:t>
+      </w:r>
+      <w:r>
+        <w:t xml:space="preserve">&lt; .001; see</w:t>
+      </w:r>
+      <w:r>
+        <w:t xml:space="preserve"> </w:t>
+      </w:r>
+      <w:r>
+        <w:t xml:space="preserve"> </w:t>
+      </w:r>
+      <w:r>
+        <w:t xml:space="preserve">for all pairwise correlations). This pattern suggests that the word-level gender biases reported by adults could, at least partially, be learned from the co-occurrence language statistics in the WCBC.</w:t>
       </w:r>
     </w:p>
     <w:p>
       <w:pPr>
         <w:pStyle w:val="berschrift2"/>
       </w:pPr>
-      <w:bookmarkStart w:id="36" w:name="X9b1547005e763eaabfb7649a2556f784625b24b"/>
-      <w:r>
-        <w:t xml:space="preserve">3.1	Study 2a: Word gender associations in the Children’s Book Corpus</w:t>
-      </w:r>
-      <w:bookmarkEnd w:id="36"/>
+      <w:bookmarkStart w:id="38" w:name="X64bc3f0d901cf09978ce94c8fab0ed7155f8a5a"/>
+      <w:r>
+        <w:t xml:space="preserve">3.2	Study 2b: Specific gender biases in the Children’s Book Corpus</w:t>
+      </w:r>
+      <w:bookmarkEnd w:id="38"/>
     </w:p>
     <w:p>
       <w:pPr>
         <w:pStyle w:val="berschrift3"/>
       </w:pPr>
-      <w:bookmarkStart w:id="37" w:name="method-and-results-1"/>
-      <w:r>
-        <w:t xml:space="preserve">3.1.1	Method and Results.</w:t>
-      </w:r>
-      <w:bookmarkEnd w:id="37"/>
+      <w:bookmarkStart w:id="39" w:name="method-and-results-2"/>
+      <w:r>
+        <w:t xml:space="preserve">3.2.1	Method and Results.</w:t>
+      </w:r>
+      <w:bookmarkEnd w:id="39"/>
     </w:p>
     <w:p>
       <w:pPr>
         <w:pStyle w:val="FirstParagraph"/>
       </w:pPr>
       <w:r>
-        <w:t xml:space="preserve">We estimated the extent to which gender associations were encoded in the language co-occurrence statistics in our corpus by training a word embedding model on the full corpus of text from all 247 books (see SI for training details). We then estimated the gender association for each word by calculating its mean semantic similarity (cosine distance) to a set of female words (</w:t>
+        <w:t xml:space="preserve">We next asked whether specific gender stereotypes, beyond individual word biases, are also represented in children’s books. We focused on four gender stereotypes that have been reported in adults and children in the social psychology literature: (1) Women as</w:t>
+      </w:r>
+      <w:r>
+        <w:t xml:space="preserve"> </w:t>
       </w:r>
       <w:r>
         <w:t xml:space="preserve">“</w:t>
       </w:r>
       <w:r>
-        <w:t xml:space="preserve">woman,</w:t>
+        <w:t xml:space="preserve">good</w:t>
       </w:r>
       <w:r>
         <w:t xml:space="preserve">”</w:t>
       </w:r>
       <w:r>
+        <w:t xml:space="preserve">, men as</w:t>
+      </w:r>
+      <w:r>
         <w:t xml:space="preserve"> </w:t>
       </w:r>
       <w:r>
         <w:t xml:space="preserve">“</w:t>
       </w:r>
       <w:r>
-        <w:t xml:space="preserve">girl,</w:t>
+        <w:t xml:space="preserve">bad</w:t>
       </w:r>
       <w:r>
         <w:t xml:space="preserve">”</w:t>
       </w:r>
       <w:r>
+        <w:t xml:space="preserve">; (2) Women as better at language skills, men as better at math skills; (3) Women as better at art skills, men as better at math skills, and (4) Women as family-oriented, men as career-oriented. Each of these stereotypes has been demonstrated behaviorally in prior work using both explicit measures (e.g., asking</w:t>
+      </w:r>
+      <w:r>
         <w:t xml:space="preserve"> </w:t>
       </w:r>
       <w:r>
         <w:t xml:space="preserve">“</w:t>
       </w:r>
       <w:r>
-        <w:t xml:space="preserve">sister,</w:t>
+        <w:t xml:space="preserve">How strongly do you associate career and family with males and females?</w:t>
       </w:r>
       <w:r>
         <w:t xml:space="preserve">”</w:t>
       </w:r>
       <w:r>
+        <w:t xml:space="preserve">) and implicit measures, such as the Implicit Association Test (IAT; Greenwald, McGhee, and Schwartz, 1998;</w:t>
+      </w:r>
+      <w:r>
+        <w:t xml:space="preserve"> </w:t>
+      </w:r>
+      <w:r>
+        <w:t xml:space="preserve">). The IAT quantifies these associations using reaction time in a word categorization task (e.g., women-good/men-bad vs. women-bad/men-good), though not without criticism about its validity</w:t>
+      </w:r>
+      <w:r>
+        <w:t xml:space="preserve"> </w:t>
+      </w:r>
+      <w:r>
+        <w:t xml:space="preserve">(Greenwald et al., 2020; Oswald, Mitchell, Blanton, Jaccard, &amp; Tetlock, 2013)</w:t>
+      </w:r>
+      <w:r>
+        <w:t xml:space="preserve">. Faster responses in this task are taken to indicate that two categories are more closely cognitively associated.</w:t>
+      </w:r>
+    </w:p>
+    <w:p>
+      <w:pPr>
+        <w:pStyle w:val="Textkrper"/>
+      </w:pPr>
+      <w:r>
+        <w:t xml:space="preserve">Previous work has shown that the same biases demonstrated in the IAT are also present in the distributional semantics of language</w:t>
+      </w:r>
+      <w:r>
+        <w:t xml:space="preserve"> </w:t>
+      </w:r>
+      <w:r>
+        <w:t xml:space="preserve">(Caliskan et al., 2017; Lewis &amp; Lupyan, 2020)</w:t>
+      </w:r>
+      <w:r>
+        <w:t xml:space="preserve">. A bias can be quantified in a word embedding model as an effect size, using the same set of word items as in the behavioral IAT. The effect size is calculated as the relative (cosine) similarity of male words (e.g.,</w:t>
+      </w:r>
+      <w:r>
         <w:t xml:space="preserve"> </w:t>
       </w:r>
       <w:r>
         <w:t xml:space="preserve">“</w:t>
       </w:r>
       <w:r>
-        <w:t xml:space="preserve">she,</w:t>
+        <w:t xml:space="preserve">men</w:t>
       </w:r>
       <w:r>
         <w:t xml:space="preserve">”</w:t>
       </w:r>
       <w:r>
+        <w:t xml:space="preserve">) to male-stereotyped words (e.g.,</w:t>
+      </w:r>
+      <w:r>
         <w:t xml:space="preserve"> </w:t>
       </w:r>
       <w:r>
         <w:t xml:space="preserve">“</w:t>
       </w:r>
       <w:r>
-        <w:t xml:space="preserve">her,</w:t>
+        <w:t xml:space="preserve">work</w:t>
       </w:r>
       <w:r>
         <w:t xml:space="preserve">”</w:t>
       </w:r>
       <w:r>
-        <w:t xml:space="preserve"> </w:t>
-      </w:r>
-      <w:r>
-        <w:t xml:space="preserve">and</w:t>
+        <w:t xml:space="preserve">), compared to the relative similarity of female words (e.g.,</w:t>
       </w:r>
       <w:r>
         <w:t xml:space="preserve"> </w:t>
@@ -2898,109 +3036,28 @@
         <w:t xml:space="preserve">“</w:t>
       </w:r>
       <w:r>
-        <w:t xml:space="preserve">daughter</w:t>
+        <w:t xml:space="preserve">women</w:t>
       </w:r>
       <w:r>
         <w:t xml:space="preserve">”</w:t>
       </w:r>
       <w:r>
-        <w:t xml:space="preserve">), and a set of male words (</w:t>
+        <w:t xml:space="preserve">) to female-stereotyped words (e.g.,</w:t>
+      </w:r>
+      <w:r>
+        <w:t xml:space="preserve"> </w:t>
       </w:r>
       <w:r>
         <w:t xml:space="preserve">“</w:t>
       </w:r>
       <w:r>
-        <w:t xml:space="preserve">man,</w:t>
+        <w:t xml:space="preserve">family</w:t>
       </w:r>
       <w:r>
         <w:t xml:space="preserve">”</w:t>
       </w:r>
       <w:r>
-        <w:t xml:space="preserve"> </w:t>
-      </w:r>
-      <w:r>
-        <w:t xml:space="preserve">“</w:t>
-      </w:r>
-      <w:r>
-        <w:t xml:space="preserve">boy,</w:t>
-      </w:r>
-      <w:r>
-        <w:t xml:space="preserve">”</w:t>
-      </w:r>
-      <w:r>
-        <w:t xml:space="preserve"> </w:t>
-      </w:r>
-      <w:r>
-        <w:t xml:space="preserve">“</w:t>
-      </w:r>
-      <w:r>
-        <w:t xml:space="preserve">brother,</w:t>
-      </w:r>
-      <w:r>
-        <w:t xml:space="preserve">”</w:t>
-      </w:r>
-      <w:r>
-        <w:t xml:space="preserve"> </w:t>
-      </w:r>
-      <w:r>
-        <w:t xml:space="preserve">“</w:t>
-      </w:r>
-      <w:r>
-        <w:t xml:space="preserve">he,</w:t>
-      </w:r>
-      <w:r>
-        <w:t xml:space="preserve">”</w:t>
-      </w:r>
-      <w:r>
-        <w:t xml:space="preserve"> </w:t>
-      </w:r>
-      <w:r>
-        <w:t xml:space="preserve">“</w:t>
-      </w:r>
-      <w:r>
-        <w:t xml:space="preserve">him,</w:t>
-      </w:r>
-      <w:r>
-        <w:t xml:space="preserve">”</w:t>
-      </w:r>
-      <w:r>
-        <w:t xml:space="preserve"> </w:t>
-      </w:r>
-      <w:r>
-        <w:t xml:space="preserve">and</w:t>
-      </w:r>
-      <w:r>
-        <w:t xml:space="preserve"> </w:t>
-      </w:r>
-      <w:r>
-        <w:t xml:space="preserve">“</w:t>
-      </w:r>
-      <w:r>
-        <w:t xml:space="preserve">son</w:t>
-      </w:r>
-      <w:r>
-        <w:t xml:space="preserve">”</w:t>
-      </w:r>
-      <w:r>
-        <w:t xml:space="preserve">). A female gender score was calculated for each word as the mean female similarity minus the mean male similarity. For comparison, we also estimated a female score from models trained on an identically sized corpus of adult fiction published from 1990 to 2017</w:t>
-      </w:r>
-      <w:r>
-        <w:t xml:space="preserve"> </w:t>
-      </w:r>
-      <w:r>
-        <w:t xml:space="preserve">(Corpus of Contemporary American English; Davies, 2008)</w:t>
-      </w:r>
-      <w:r>
-        <w:t xml:space="preserve">, and a much larger corpus of Wikipedia</w:t>
-      </w:r>
-      <w:r>
-        <w:t xml:space="preserve"> </w:t>
-      </w:r>
-      <w:r>
-        <w:t xml:space="preserve">(Bojanowski et al., 2016)</w:t>
-      </w:r>
-      <w:r>
-        <w:t xml:space="preserve">. We then examined how these estimates of word gender bias derived from language statistics compared to the gender norms we had previously collected from participants.</w:t>
+        <w:t xml:space="preserve">; see SI for formal effect size description). Stereotypes that are revealed in the IAT as measured through reaction time (e.g., men-work; women-family) tend to be reflected in word embedding models, as measured by cosine distance.</w:t>
       </w:r>
     </w:p>
     <w:p>
@@ -3008,276 +3065,13 @@
         <w:pStyle w:val="Textkrper"/>
       </w:pPr>
       <w:r>
-        <w:t xml:space="preserve">There were 1,893 words common across the word embedding models and human gender norms dataset. Estimates of gender bias from the WCBC were correlated with our adult judgments of word bias (</w:t>
-      </w:r>
-      <w:r>
-        <w:rPr>
-          <w:i/>
-        </w:rPr>
-        <w:t xml:space="preserve">r</w:t>
-      </w:r>
-      <w:r>
-        <w:t xml:space="preserve"> </w:t>
-      </w:r>
-      <w:r>
-        <w:t xml:space="preserve">= 0.27 [0.23, 0.31],</w:t>
-      </w:r>
-      <w:r>
-        <w:t xml:space="preserve"> </w:t>
-      </w:r>
-      <w:r>
-        <w:rPr>
-          <w:i/>
-        </w:rPr>
-        <w:t xml:space="preserve">p</w:t>
-      </w:r>
-      <w:r>
-        <w:t xml:space="preserve"> </w:t>
-      </w:r>
-      <w:r>
-        <w:t xml:space="preserve">&lt; .001). Estimates of gender bias from the WCBC were also correlated with word level gender bias estimates from a model trained on adult fiction (</w:t>
-      </w:r>
-      <w:r>
-        <w:rPr>
-          <w:i/>
-        </w:rPr>
-        <w:t xml:space="preserve">r</w:t>
-      </w:r>
-      <w:r>
-        <w:t xml:space="preserve"> </w:t>
-      </w:r>
-      <w:r>
-        <w:t xml:space="preserve">= 0.36 [0.32, 0.4],</w:t>
-      </w:r>
-      <w:r>
-        <w:t xml:space="preserve"> </w:t>
-      </w:r>
-      <w:r>
-        <w:rPr>
-          <w:i/>
-        </w:rPr>
-        <w:t xml:space="preserve">p</w:t>
-      </w:r>
-      <w:r>
-        <w:t xml:space="preserve"> </w:t>
-      </w:r>
-      <w:r>
-        <w:t xml:space="preserve">&lt; .001), as well as the model trained on Wikipedia (</w:t>
-      </w:r>
-      <w:r>
-        <w:rPr>
-          <w:i/>
-        </w:rPr>
-        <w:t xml:space="preserve">r</w:t>
-      </w:r>
-      <w:r>
-        <w:t xml:space="preserve"> </w:t>
-      </w:r>
-      <w:r>
-        <w:t xml:space="preserve">= 0.32 [0.28, 0.36],</w:t>
-      </w:r>
-      <w:r>
-        <w:t xml:space="preserve"> </w:t>
-      </w:r>
-      <w:r>
-        <w:rPr>
-          <w:i/>
-        </w:rPr>
-        <w:t xml:space="preserve">p</w:t>
-      </w:r>
-      <w:r>
-        <w:t xml:space="preserve"> </w:t>
-      </w:r>
-      <w:r>
-        <w:t xml:space="preserve">&lt; .001; see</w:t>
-      </w:r>
-      <w:r>
-        <w:t xml:space="preserve"> </w:t>
-      </w:r>
-      <w:r>
-        <w:t xml:space="preserve"> </w:t>
-      </w:r>
-      <w:r>
-        <w:t xml:space="preserve">for all pairwise correlations). This pattern suggests that the word-level gender biases reported by adults could, at least partially, be learned from the co-occurrence language statistics in the WCBC.</w:t>
-      </w:r>
-    </w:p>
-    <w:p>
-      <w:pPr>
-        <w:pStyle w:val="berschrift2"/>
-      </w:pPr>
-      <w:bookmarkStart w:id="38" w:name="X64bc3f0d901cf09978ce94c8fab0ed7155f8a5a"/>
-      <w:r>
-        <w:t xml:space="preserve">3.2	Study 2b: Specific gender biases in the Children’s Book Corpus</w:t>
-      </w:r>
-      <w:bookmarkEnd w:id="38"/>
-    </w:p>
-    <w:p>
-      <w:pPr>
-        <w:pStyle w:val="berschrift3"/>
-      </w:pPr>
-      <w:bookmarkStart w:id="39" w:name="method-and-results-2"/>
-      <w:r>
-        <w:t xml:space="preserve">3.2.1	Method and Results.</w:t>
-      </w:r>
-      <w:bookmarkEnd w:id="39"/>
-    </w:p>
-    <w:p>
-      <w:pPr>
-        <w:pStyle w:val="FirstParagraph"/>
-      </w:pPr>
-      <w:r>
-        <w:t xml:space="preserve">Next, we asked whether specific gender stereotypes, beyond individual word biases, are also present in the statistics of children’s books. We focused in particular on four gender stereotypes that have been demonstrated in adults and children in the social psychology literature: (1) Women as</w:t>
-      </w:r>
-      <w:r>
-        <w:t xml:space="preserve"> </w:t>
-      </w:r>
-      <w:r>
-        <w:t xml:space="preserve">“</w:t>
-      </w:r>
-      <w:r>
-        <w:t xml:space="preserve">good</w:t>
-      </w:r>
-      <w:r>
-        <w:t xml:space="preserve">”</w:t>
-      </w:r>
-      <w:r>
-        <w:t xml:space="preserve">, men as</w:t>
-      </w:r>
-      <w:r>
-        <w:t xml:space="preserve"> </w:t>
-      </w:r>
-      <w:r>
-        <w:t xml:space="preserve">“</w:t>
-      </w:r>
-      <w:r>
-        <w:t xml:space="preserve">bad</w:t>
-      </w:r>
-      <w:r>
-        <w:t xml:space="preserve">”</w:t>
-      </w:r>
-      <w:r>
-        <w:t xml:space="preserve">; (2) Women as better at language skills, men as better at math skills; (3) Women as better at art skills, men as better at math skills, and (4) Women as family-oriented, men as career-oriented. Each of these stereotypes has been demonstrated behaviorally in prior work through both explicit measures (e.g., asking</w:t>
-      </w:r>
-      <w:r>
-        <w:t xml:space="preserve"> </w:t>
-      </w:r>
-      <w:r>
-        <w:t xml:space="preserve">“</w:t>
-      </w:r>
-      <w:r>
-        <w:t xml:space="preserve">How strongly do you associate career and family with males and females?</w:t>
-      </w:r>
-      <w:r>
-        <w:t xml:space="preserve">”</w:t>
-      </w:r>
-      <w:r>
-        <w:t xml:space="preserve">) and implicit measures, such as the Implicit Association Test (IAT; Greenwald, McGhee, and Schwartz, 1998;</w:t>
-      </w:r>
-      <w:r>
-        <w:t xml:space="preserve"> </w:t>
-      </w:r>
-      <w:r>
-        <w:t xml:space="preserve">). The IAT quantifies these associations using reaction time in a word categorization task (e.g., women-good/men-bad vs. women-bad/men-good), though not without criticism about its validity</w:t>
-      </w:r>
-      <w:r>
-        <w:t xml:space="preserve"> </w:t>
-      </w:r>
-      <w:r>
-        <w:t xml:space="preserve">(Greenwald et al., 2020; Oswald, Mitchell, Blanton, Jaccard, &amp; Tetlock, 2013)</w:t>
-      </w:r>
-      <w:r>
-        <w:t xml:space="preserve">. Faster responses in this task are taken to indicate that two categories are more closely cognitively associated.</w:t>
-      </w:r>
-    </w:p>
-    <w:p>
-      <w:pPr>
-        <w:pStyle w:val="Textkrper"/>
-      </w:pPr>
-      <w:r>
-        <w:t xml:space="preserve">Previous work has shown that the same biases demonstrated in the IAT are also present in the distributional semantics of language</w:t>
-      </w:r>
-      <w:r>
-        <w:t xml:space="preserve"> </w:t>
-      </w:r>
-      <w:r>
-        <w:t xml:space="preserve">(Caliskan, Bryson, &amp; Narayanan, 2017; Lewis &amp; Lupyan, 2020)</w:t>
-      </w:r>
-      <w:r>
-        <w:t xml:space="preserve">. A bias can be quantified in a word embedding model as an effect size, using the same set of word items as in the behavioral IAT. The effect size is calculated as the relative (cosine) similarity of male words (e.g.,</w:t>
-      </w:r>
-      <w:r>
-        <w:t xml:space="preserve"> </w:t>
-      </w:r>
-      <w:r>
-        <w:t xml:space="preserve">“</w:t>
-      </w:r>
-      <w:r>
-        <w:t xml:space="preserve">men</w:t>
-      </w:r>
-      <w:r>
-        <w:t xml:space="preserve">”</w:t>
-      </w:r>
-      <w:r>
-        <w:t xml:space="preserve">) to male-stereotyped words (e.g.,</w:t>
-      </w:r>
-      <w:r>
-        <w:t xml:space="preserve"> </w:t>
-      </w:r>
-      <w:r>
-        <w:t xml:space="preserve">“</w:t>
-      </w:r>
-      <w:r>
-        <w:t xml:space="preserve">work</w:t>
-      </w:r>
-      <w:r>
-        <w:t xml:space="preserve">”</w:t>
-      </w:r>
-      <w:r>
-        <w:t xml:space="preserve">), compared to the relative similarity of female words (e.g.,</w:t>
-      </w:r>
-      <w:r>
-        <w:t xml:space="preserve"> </w:t>
-      </w:r>
-      <w:r>
-        <w:t xml:space="preserve">“</w:t>
-      </w:r>
-      <w:r>
-        <w:t xml:space="preserve">women</w:t>
-      </w:r>
-      <w:r>
-        <w:t xml:space="preserve">”</w:t>
-      </w:r>
-      <w:r>
-        <w:t xml:space="preserve">) to female-stereotyped words (e.g.,</w:t>
-      </w:r>
-      <w:r>
-        <w:t xml:space="preserve"> </w:t>
-      </w:r>
-      <w:r>
-        <w:t xml:space="preserve">“</w:t>
-      </w:r>
-      <w:r>
-        <w:t xml:space="preserve">family</w:t>
-      </w:r>
-      <w:r>
-        <w:t xml:space="preserve">”</w:t>
-      </w:r>
-      <w:r>
-        <w:t xml:space="preserve">; see SI for formal effect size description). Stereotypes that are revealed in the IAT as measured through reaction time (e.g., men-work; women-family) tend to be reflected in word embedding models, as measured by cosine distance.</w:t>
-      </w:r>
-    </w:p>
-    <w:p>
-      <w:pPr>
-        <w:pStyle w:val="Textkrper"/>
-      </w:pPr>
-      <w:r>
-        <w:t xml:space="preserve">We used this same method to measure the extent to which gender-related psychological biases were also present in the language statistics of the WCBC. Target category items are listed in</w:t>
-      </w:r>
-      <w:r>
-        <w:t xml:space="preserve"> </w:t>
-      </w:r>
-      <w:r>
-        <w:t xml:space="preserve">, along with citations for the corresponding behavioral IAT experiments with children and adults. Gender category word items were identical to the female score measure above. Other items were taken from the corresponding behavioral experiments, replacing items with more child-friendly alternatives in cases where the target word did not occur in the WCBC (e.g.,</w:t>
+        <w:t xml:space="preserve">We used this same method to examine whether these gender-related biases are also present in the language statistics of the WCBC. Target category items are listed in</w:t>
+      </w:r>
+      <w:r>
+        <w:t xml:space="preserve"> </w:t>
+      </w:r>
+      <w:r>
+        <w:t xml:space="preserve">, along with citations for the corresponding behavioral IAT experiments with children and adults. Gender category word items were identical to those used in Study 2a. Other items were taken from the corresponding behavioral experiments, replacing items with more child-friendly alternatives in cases where the target word did not occur in the WCBC (e.g.,</w:t>
       </w:r>
       <w:r>
         <w:t xml:space="preserve"> </w:t>
@@ -3453,7 +3247,7 @@
         <w:pStyle w:val="Textkrper"/>
       </w:pPr>
       <w:r>
-        <w:t xml:space="preserve">In summary, in Study 2, we that adult word gender associations and specific gender biases that have been demonstrated behaviorally in adults and children, such as the bias to associate girls with language and boys with math, are both reflected in the co-occurrence statistics of the children’s book corpus.</w:t>
+        <w:t xml:space="preserve">In summary, in Study 2, we that adult word gender associations and specific gender stereotypes that have been demonstrated behaviorally in adults and children, such as the bias to associate girls with language and boys with math, are both reflected in the co-occurrence statistics of the children’s book corpus.</w:t>
       </w:r>
     </w:p>
     <w:p>
@@ -3471,7 +3265,7 @@
         <w:pStyle w:val="FirstParagraph"/>
       </w:pPr>
       <w:r>
-        <w:t xml:space="preserve">The results so far suggest that the text of popular children’s books contains rich information about gender. In this final study, we sought to begin to understand the processes through which this information might influence children’s socialization into gender stereotypes by examining who is being exposed to these books. We created a novel measure based on the content of book reviews on a large online bookstore and validated this measure using existing survey data directly measuring the audience of a book. These data indicate that children’s books more frequently read to girls tend to have both more female content and more female characters, and children’s books more frequently read to boys tend to have both more male content and more male characters.</w:t>
+        <w:t xml:space="preserve">The results so far suggest that the text of popular children’s books contains rich information about gender. In this final study, we sought to better understand the processes through which this information might influence children’s socialization into gender stereotypes by examining who is being exposed to these books. We created a novel measure based on the content of book reviews on a large online bookstore and validated this measure using existing survey data directly measuring the audience of a book. These data indicate that children’s books more frequently read to girls tend to have both more female content and more female characters, and children’s books more frequently read to boys tend to have both more male content and more male characters.</w:t>
       </w:r>
     </w:p>
     <w:p>
@@ -3683,389 +3477,6 @@
         <w:t xml:space="preserve">4.0.2	Results.</w:t>
       </w:r>
       <w:bookmarkEnd w:id="43"/>
-    </w:p>
-    <w:p>
-      <w:pPr>
-        <w:pStyle w:val="FirstParagraph"/>
-      </w:pPr>
-      <w:r>
-        <w:t xml:space="preserve">We compared our audience gender score for each book to the measures of book genderedness described above. Both the content gender scores (</w:t>
-      </w:r>
-      <w:r>
-        <w:rPr>
-          <w:i/>
-        </w:rPr>
-        <w:t xml:space="preserve">r</w:t>
-      </w:r>
-      <w:r>
-        <w:t xml:space="preserve"> </w:t>
-      </w:r>
-      <w:r>
-        <w:t xml:space="preserve">= 0.37 [0.26, 0.48],</w:t>
-      </w:r>
-      <w:r>
-        <w:t xml:space="preserve"> </w:t>
-      </w:r>
-      <w:r>
-        <w:rPr>
-          <w:i/>
-        </w:rPr>
-        <w:t xml:space="preserve">p</w:t>
-      </w:r>
-      <w:r>
-        <w:t xml:space="preserve"> </w:t>
-      </w:r>
-      <w:r>
-        <w:t xml:space="preserve">&lt; .001) and book character gender scores (</w:t>
-      </w:r>
-      <w:r>
-        <w:rPr>
-          <w:i/>
-        </w:rPr>
-        <w:t xml:space="preserve">r</w:t>
-      </w:r>
-      <w:r>
-        <w:t xml:space="preserve"> </w:t>
-      </w:r>
-      <w:r>
-        <w:t xml:space="preserve">= 0.53 [0.41, 0.62],</w:t>
-      </w:r>
-      <w:r>
-        <w:t xml:space="preserve"> </w:t>
-      </w:r>
-      <w:r>
-        <w:rPr>
-          <w:i/>
-        </w:rPr>
-        <w:t xml:space="preserve">p</w:t>
-      </w:r>
-      <w:r>
-        <w:t xml:space="preserve"> </w:t>
-      </w:r>
-      <w:r>
-        <w:t xml:space="preserve">&lt; .001) were correlated with audience gender scores: Books that contained more female-biased content words and more female characters tended to be read more often to girls. In an additive linear model predicting audience gender with both types of gender scores, both content (</w:t>
-      </w:r>
-      <m:oMath>
-        <m:r>
-          <m:t>β</m:t>
-        </m:r>
-      </m:oMath>
-      <w:r>
-        <w:t xml:space="preserve"> </w:t>
-      </w:r>
-      <w:r>
-        <w:t xml:space="preserve">= 0.67;</w:t>
-      </w:r>
-      <w:r>
-        <w:t xml:space="preserve"> </w:t>
-      </w:r>
-      <w:r>
-        <w:rPr>
-          <w:i/>
-        </w:rPr>
-        <w:t xml:space="preserve">SE</w:t>
-      </w:r>
-      <w:r>
-        <w:t xml:space="preserve"> </w:t>
-      </w:r>
-      <w:r>
-        <w:t xml:space="preserve">= 0.12;</w:t>
-      </w:r>
-      <w:r>
-        <w:t xml:space="preserve"> </w:t>
-      </w:r>
-      <w:r>
-        <w:rPr>
-          <w:i/>
-        </w:rPr>
-        <w:t xml:space="preserve">Z</w:t>
-      </w:r>
-      <w:r>
-        <w:t xml:space="preserve"> </w:t>
-      </w:r>
-      <w:r>
-        <w:t xml:space="preserve">= 5.47;</w:t>
-      </w:r>
-      <w:r>
-        <w:t xml:space="preserve"> </w:t>
-      </w:r>
-      <w:r>
-        <w:rPr>
-          <w:i/>
-        </w:rPr>
-        <w:t xml:space="preserve">p</w:t>
-      </w:r>
-      <w:r>
-        <w:t xml:space="preserve"> </w:t>
-      </w:r>
-      <w:r>
-        <w:t xml:space="preserve">&lt; .001) and character gender scores (</w:t>
-      </w:r>
-      <m:oMath>
-        <m:r>
-          <m:t>β</m:t>
-        </m:r>
-      </m:oMath>
-      <w:r>
-        <w:t xml:space="preserve"> </w:t>
-      </w:r>
-      <w:r>
-        <w:t xml:space="preserve">= 0.07;</w:t>
-      </w:r>
-      <w:r>
-        <w:t xml:space="preserve"> </w:t>
-      </w:r>
-      <w:r>
-        <w:rPr>
-          <w:i/>
-        </w:rPr>
-        <w:t xml:space="preserve">SE</w:t>
-      </w:r>
-      <w:r>
-        <w:t xml:space="preserve"> </w:t>
-      </w:r>
-      <w:r>
-        <w:t xml:space="preserve">= 0.01;</w:t>
-      </w:r>
-      <w:r>
-        <w:t xml:space="preserve"> </w:t>
-      </w:r>
-      <w:r>
-        <w:rPr>
-          <w:i/>
-        </w:rPr>
-        <w:t xml:space="preserve">Z</w:t>
-      </w:r>
-      <w:r>
-        <w:t xml:space="preserve"> </w:t>
-      </w:r>
-      <w:r>
-        <w:t xml:space="preserve">= 7.32;</w:t>
-      </w:r>
-      <w:r>
-        <w:t xml:space="preserve"> </w:t>
-      </w:r>
-      <w:r>
-        <w:rPr>
-          <w:i/>
-        </w:rPr>
-        <w:t xml:space="preserve">p</w:t>
-      </w:r>
-      <w:r>
-        <w:t xml:space="preserve"> </w:t>
-      </w:r>
-      <w:r>
-        <w:t xml:space="preserve">&lt; .001) predicted independent, and roughly equal, variance. Together, they accounted for 37% of the total variance in audience gender.</w:t>
-      </w:r>
-    </w:p>
-    <w:p>
-      <w:pPr>
-        <w:pStyle w:val="Textkrper"/>
-      </w:pPr>
-      <w:r>
-        <w:t xml:space="preserve">Consistent with this general pattern, books with female primary characters also tended to be more often read to girls, compared to the overall average (</w:t>
-      </w:r>
-      <w:r>
-        <w:rPr>
-          <w:i/>
-        </w:rPr>
-        <w:t xml:space="preserve">t</w:t>
-      </w:r>
-      <w:r>
-        <w:t xml:space="preserve">(46) = 7.02,</w:t>
-      </w:r>
-      <w:r>
-        <w:t xml:space="preserve"> </w:t>
-      </w:r>
-      <w:r>
-        <w:rPr>
-          <w:i/>
-        </w:rPr>
-        <w:t xml:space="preserve">p</w:t>
-      </w:r>
-      <w:r>
-        <w:t xml:space="preserve"> </w:t>
-      </w:r>
-      <w:r>
-        <w:t xml:space="preserve">&lt; .001;</w:t>
-      </w:r>
-      <w:r>
-        <w:t xml:space="preserve"> </w:t>
-      </w:r>
-      <w:r>
-        <w:rPr>
-          <w:i/>
-        </w:rPr>
-        <w:t xml:space="preserve">d</w:t>
-      </w:r>
-      <w:r>
-        <w:t xml:space="preserve"> </w:t>
-      </w:r>
-      <w:r>
-        <w:t xml:space="preserve">= 1.02 [0.68, 1.58];</w:t>
-      </w:r>
-      <w:r>
-        <w:t xml:space="preserve"> </w:t>
-      </w:r>
-      <w:r>
-        <w:t xml:space="preserve">b). Books with male (</w:t>
-      </w:r>
-      <w:r>
-        <w:rPr>
-          <w:i/>
-        </w:rPr>
-        <w:t xml:space="preserve">t</w:t>
-      </w:r>
-      <w:r>
-        <w:t xml:space="preserve">(92) = -5.12,</w:t>
-      </w:r>
-      <w:r>
-        <w:t xml:space="preserve"> </w:t>
-      </w:r>
-      <w:r>
-        <w:rPr>
-          <w:i/>
-        </w:rPr>
-        <w:t xml:space="preserve">p</w:t>
-      </w:r>
-      <w:r>
-        <w:t xml:space="preserve"> </w:t>
-      </w:r>
-      <w:r>
-        <w:t xml:space="preserve">&lt; .001;</w:t>
-      </w:r>
-      <w:r>
-        <w:t xml:space="preserve"> </w:t>
-      </w:r>
-      <w:r>
-        <w:rPr>
-          <w:i/>
-        </w:rPr>
-        <w:t xml:space="preserve">d</w:t>
-      </w:r>
-      <w:r>
-        <w:t xml:space="preserve"> </w:t>
-      </w:r>
-      <w:r>
-        <w:t xml:space="preserve">= -0.53 [-0.71, -0.34]) or gender indeterminate primary characters (</w:t>
-      </w:r>
-      <w:r>
-        <w:rPr>
-          <w:i/>
-        </w:rPr>
-        <w:t xml:space="preserve">t</w:t>
-      </w:r>
-      <w:r>
-        <w:t xml:space="preserve">(68) = -3.24,</w:t>
-      </w:r>
-      <w:r>
-        <w:t xml:space="preserve"> </w:t>
-      </w:r>
-      <w:r>
-        <w:rPr>
-          <w:i/>
-        </w:rPr>
-        <w:t xml:space="preserve">p</w:t>
-      </w:r>
-      <w:r>
-        <w:t xml:space="preserve"> </w:t>
-      </w:r>
-      <w:r>
-        <w:t xml:space="preserve">= 0.002;</w:t>
-      </w:r>
-      <w:r>
-        <w:t xml:space="preserve"> </w:t>
-      </w:r>
-      <w:r>
-        <w:rPr>
-          <w:i/>
-        </w:rPr>
-        <w:t xml:space="preserve">d</w:t>
-      </w:r>
-      <w:r>
-        <w:t xml:space="preserve"> </w:t>
-      </w:r>
-      <w:r>
-        <w:t xml:space="preserve">= -0.39 [-0.59, -0.2]) tended to be more often read to boys. Notably, the effect size for girls was more than twice that of boys, suggesting that there was a stronger bias to read books with female characters to girls, relative to books with male characters to boys. There was no bias in audience gender for books with multiple primary characters of different genders (</w:t>
-      </w:r>
-      <w:r>
-        <w:rPr>
-          <w:i/>
-        </w:rPr>
-        <w:t xml:space="preserve">t</w:t>
-      </w:r>
-      <w:r>
-        <w:t xml:space="preserve">(16) = 0.24,</w:t>
-      </w:r>
-      <w:r>
-        <w:t xml:space="preserve"> </w:t>
-      </w:r>
-      <w:r>
-        <w:rPr>
-          <w:i/>
-        </w:rPr>
-        <w:t xml:space="preserve">p</w:t>
-      </w:r>
-      <w:r>
-        <w:t xml:space="preserve"> </w:t>
-      </w:r>
-      <w:r>
-        <w:t xml:space="preserve">= 0.81;</w:t>
-      </w:r>
-      <w:r>
-        <w:t xml:space="preserve"> </w:t>
-      </w:r>
-      <w:r>
-        <w:rPr>
-          <w:i/>
-        </w:rPr>
-        <w:t xml:space="preserve">d</w:t>
-      </w:r>
-      <w:r>
-        <w:t xml:space="preserve"> </w:t>
-      </w:r>
-      <w:r>
-        <w:t xml:space="preserve">= 0.06 [-0.36, 0.78]) or books without primary characters (</w:t>
-      </w:r>
-      <w:r>
-        <w:rPr>
-          <w:i/>
-        </w:rPr>
-        <w:t xml:space="preserve">t</w:t>
-      </w:r>
-      <w:r>
-        <w:t xml:space="preserve">(19) = -0.56,</w:t>
-      </w:r>
-      <w:r>
-        <w:t xml:space="preserve"> </w:t>
-      </w:r>
-      <w:r>
-        <w:rPr>
-          <w:i/>
-        </w:rPr>
-        <w:t xml:space="preserve">p</w:t>
-      </w:r>
-      <w:r>
-        <w:t xml:space="preserve"> </w:t>
-      </w:r>
-      <w:r>
-        <w:t xml:space="preserve">= 0.58;</w:t>
-      </w:r>
-      <w:r>
-        <w:t xml:space="preserve"> </w:t>
-      </w:r>
-      <w:r>
-        <w:rPr>
-          <w:i/>
-        </w:rPr>
-        <w:t xml:space="preserve">d</w:t>
-      </w:r>
-      <w:r>
-        <w:t xml:space="preserve"> </w:t>
-      </w:r>
-      <w:r>
-        <w:t xml:space="preserve">= -0.13 [-0.77, 0.28]).</w:t>
-      </w:r>
     </w:p>
     <w:p>
       <w:pPr>
@@ -4074,9 +3485,9 @@
       <w:r>
         <w:drawing>
           <wp:inline>
-            <wp:extent cx="5969000" cy="5969000"/>
+            <wp:extent cx="5969000" cy="4775200"/>
             <wp:effectExtent b="0" l="0" r="0" t="0"/>
-            <wp:docPr descr="Figure 4.   Distribution across books of audience gender as a function of primary character gender. Colored points show individuals books. Dashed line shows grand mean of proportion female audience. Black points and ranges show mean and bootstrapped 95% percent confidence intervals for books of each primary character gender type." title="" id="1" name="Picture"/>
+            <wp:docPr descr="Figure 4.   (a) Estimated audience gender for each book as a function of mean character gender score. Error bar shows the standard error of the linear model fit. (b) Distribution across books of audience gender as a function of primary character gender. Colored points show individuals books. Dashed line shows grand mean of proportion female audience. Black points and error bars show mean and bootstrapped 95% percent confidence intervals for books of each primary character gender type." title="" id="1" name="Picture"/>
             <a:graphic>
               <a:graphicData uri="http://schemas.openxmlformats.org/drawingml/2006/picture">
                 <pic:pic>
@@ -4095,7 +3506,7 @@
                   <pic:spPr bwMode="auto">
                     <a:xfrm>
                       <a:off x="0" y="0"/>
-                      <a:ext cx="5969000" cy="5969000"/>
+                      <a:ext cx="5969000" cy="4775200"/>
                     </a:xfrm>
                     <a:prstGeom prst="rect">
                       <a:avLst/>
@@ -4137,7 +3548,7 @@
         <w:t xml:space="preserve"> </w:t>
       </w:r>
       <w:r>
-        <w:t xml:space="preserve">Distribution across books of audience gender as a function of primary character gender. Colored points show individuals books. Dashed line shows grand mean of proportion female audience. Black points and ranges show mean and bootstrapped 95% percent confidence intervals for books of each primary character gender type.</w:t>
+        <w:t xml:space="preserve">(a) Estimated audience gender for each book as a function of mean character gender score. Error bar shows the standard error of the linear model fit. (b) Distribution across books of audience gender as a function of primary character gender. Colored points show individuals books. Dashed line shows grand mean of proportion female audience. Black points and error bars show mean and bootstrapped 95% percent confidence intervals for books of each primary character gender type.</w:t>
       </w:r>
     </w:p>
     <w:p>
@@ -4145,6 +3556,395 @@
         <w:pStyle w:val="Textkrper"/>
       </w:pPr>
       <w:r>
+        <w:t xml:space="preserve">We compared our audience gender score for each book to the measures of book genderedness described above. Both the content gender scores (</w:t>
+      </w:r>
+      <w:r>
+        <w:rPr>
+          <w:i/>
+        </w:rPr>
+        <w:t xml:space="preserve">r</w:t>
+      </w:r>
+      <w:r>
+        <w:t xml:space="preserve"> </w:t>
+      </w:r>
+      <w:r>
+        <w:t xml:space="preserve">= 0.37 [0.26, 0.48],</w:t>
+      </w:r>
+      <w:r>
+        <w:t xml:space="preserve"> </w:t>
+      </w:r>
+      <w:r>
+        <w:rPr>
+          <w:i/>
+        </w:rPr>
+        <w:t xml:space="preserve">p</w:t>
+      </w:r>
+      <w:r>
+        <w:t xml:space="preserve"> </w:t>
+      </w:r>
+      <w:r>
+        <w:t xml:space="preserve">&lt; .001) and book character gender scores (</w:t>
+      </w:r>
+      <w:r>
+        <w:rPr>
+          <w:i/>
+        </w:rPr>
+        <w:t xml:space="preserve">r</w:t>
+      </w:r>
+      <w:r>
+        <w:t xml:space="preserve"> </w:t>
+      </w:r>
+      <w:r>
+        <w:t xml:space="preserve">= 0.53 [0.41, 0.62],</w:t>
+      </w:r>
+      <w:r>
+        <w:t xml:space="preserve"> </w:t>
+      </w:r>
+      <w:r>
+        <w:rPr>
+          <w:i/>
+        </w:rPr>
+        <w:t xml:space="preserve">p</w:t>
+      </w:r>
+      <w:r>
+        <w:t xml:space="preserve"> </w:t>
+      </w:r>
+      <w:r>
+        <w:t xml:space="preserve">&lt; .001;</w:t>
+      </w:r>
+      <w:r>
+        <w:t xml:space="preserve"> </w:t>
+      </w:r>
+      <w:r>
+        <w:t xml:space="preserve">a) were correlated with audience gender scores: Books that contained more female-biased content words and more female characters tended to be read more often to girls. In an additive linear model predicting audience gender with both types of gender scores, both content (</w:t>
+      </w:r>
+      <m:oMath>
+        <m:r>
+          <m:t>β</m:t>
+        </m:r>
+      </m:oMath>
+      <w:r>
+        <w:t xml:space="preserve"> </w:t>
+      </w:r>
+      <w:r>
+        <w:t xml:space="preserve">= 0.67;</w:t>
+      </w:r>
+      <w:r>
+        <w:t xml:space="preserve"> </w:t>
+      </w:r>
+      <w:r>
+        <w:rPr>
+          <w:i/>
+        </w:rPr>
+        <w:t xml:space="preserve">SE</w:t>
+      </w:r>
+      <w:r>
+        <w:t xml:space="preserve"> </w:t>
+      </w:r>
+      <w:r>
+        <w:t xml:space="preserve">= 0.12;</w:t>
+      </w:r>
+      <w:r>
+        <w:t xml:space="preserve"> </w:t>
+      </w:r>
+      <w:r>
+        <w:rPr>
+          <w:i/>
+        </w:rPr>
+        <w:t xml:space="preserve">Z</w:t>
+      </w:r>
+      <w:r>
+        <w:t xml:space="preserve"> </w:t>
+      </w:r>
+      <w:r>
+        <w:t xml:space="preserve">= 5.47;</w:t>
+      </w:r>
+      <w:r>
+        <w:t xml:space="preserve"> </w:t>
+      </w:r>
+      <w:r>
+        <w:rPr>
+          <w:i/>
+        </w:rPr>
+        <w:t xml:space="preserve">p</w:t>
+      </w:r>
+      <w:r>
+        <w:t xml:space="preserve"> </w:t>
+      </w:r>
+      <w:r>
+        <w:t xml:space="preserve">&lt; .001) and character gender scores (</w:t>
+      </w:r>
+      <m:oMath>
+        <m:r>
+          <m:t>β</m:t>
+        </m:r>
+      </m:oMath>
+      <w:r>
+        <w:t xml:space="preserve"> </w:t>
+      </w:r>
+      <w:r>
+        <w:t xml:space="preserve">= 0.07;</w:t>
+      </w:r>
+      <w:r>
+        <w:t xml:space="preserve"> </w:t>
+      </w:r>
+      <w:r>
+        <w:rPr>
+          <w:i/>
+        </w:rPr>
+        <w:t xml:space="preserve">SE</w:t>
+      </w:r>
+      <w:r>
+        <w:t xml:space="preserve"> </w:t>
+      </w:r>
+      <w:r>
+        <w:t xml:space="preserve">= 0.01;</w:t>
+      </w:r>
+      <w:r>
+        <w:t xml:space="preserve"> </w:t>
+      </w:r>
+      <w:r>
+        <w:rPr>
+          <w:i/>
+        </w:rPr>
+        <w:t xml:space="preserve">Z</w:t>
+      </w:r>
+      <w:r>
+        <w:t xml:space="preserve"> </w:t>
+      </w:r>
+      <w:r>
+        <w:t xml:space="preserve">= 7.32;</w:t>
+      </w:r>
+      <w:r>
+        <w:t xml:space="preserve"> </w:t>
+      </w:r>
+      <w:r>
+        <w:rPr>
+          <w:i/>
+        </w:rPr>
+        <w:t xml:space="preserve">p</w:t>
+      </w:r>
+      <w:r>
+        <w:t xml:space="preserve"> </w:t>
+      </w:r>
+      <w:r>
+        <w:t xml:space="preserve">&lt; .001) predicted independent, and roughly equal, variance. Together, they accounted for 37% of the total variance in audience gender.</w:t>
+      </w:r>
+    </w:p>
+    <w:p>
+      <w:pPr>
+        <w:pStyle w:val="Textkrper"/>
+      </w:pPr>
+      <w:r>
+        <w:t xml:space="preserve">Consistent with this general pattern, books with female primary characters also tended to be more often read to girls, compared to the overall average (</w:t>
+      </w:r>
+      <w:r>
+        <w:rPr>
+          <w:i/>
+        </w:rPr>
+        <w:t xml:space="preserve">t</w:t>
+      </w:r>
+      <w:r>
+        <w:t xml:space="preserve">(46) = 7.02,</w:t>
+      </w:r>
+      <w:r>
+        <w:t xml:space="preserve"> </w:t>
+      </w:r>
+      <w:r>
+        <w:rPr>
+          <w:i/>
+        </w:rPr>
+        <w:t xml:space="preserve">p</w:t>
+      </w:r>
+      <w:r>
+        <w:t xml:space="preserve"> </w:t>
+      </w:r>
+      <w:r>
+        <w:t xml:space="preserve">&lt; .001;</w:t>
+      </w:r>
+      <w:r>
+        <w:t xml:space="preserve"> </w:t>
+      </w:r>
+      <w:r>
+        <w:rPr>
+          <w:i/>
+        </w:rPr>
+        <w:t xml:space="preserve">d</w:t>
+      </w:r>
+      <w:r>
+        <w:t xml:space="preserve"> </w:t>
+      </w:r>
+      <w:r>
+        <w:t xml:space="preserve">= 1.02 [0.68, 1.58];</w:t>
+      </w:r>
+      <w:r>
+        <w:t xml:space="preserve"> </w:t>
+      </w:r>
+      <w:r>
+        <w:t xml:space="preserve">b). Books with male (</w:t>
+      </w:r>
+      <w:r>
+        <w:rPr>
+          <w:i/>
+        </w:rPr>
+        <w:t xml:space="preserve">t</w:t>
+      </w:r>
+      <w:r>
+        <w:t xml:space="preserve">(92) = -5.12,</w:t>
+      </w:r>
+      <w:r>
+        <w:t xml:space="preserve"> </w:t>
+      </w:r>
+      <w:r>
+        <w:rPr>
+          <w:i/>
+        </w:rPr>
+        <w:t xml:space="preserve">p</w:t>
+      </w:r>
+      <w:r>
+        <w:t xml:space="preserve"> </w:t>
+      </w:r>
+      <w:r>
+        <w:t xml:space="preserve">&lt; .001;</w:t>
+      </w:r>
+      <w:r>
+        <w:t xml:space="preserve"> </w:t>
+      </w:r>
+      <w:r>
+        <w:rPr>
+          <w:i/>
+        </w:rPr>
+        <w:t xml:space="preserve">d</w:t>
+      </w:r>
+      <w:r>
+        <w:t xml:space="preserve"> </w:t>
+      </w:r>
+      <w:r>
+        <w:t xml:space="preserve">= -0.53 [-0.71, -0.34]) or gender indeterminate primary characters (</w:t>
+      </w:r>
+      <w:r>
+        <w:rPr>
+          <w:i/>
+        </w:rPr>
+        <w:t xml:space="preserve">t</w:t>
+      </w:r>
+      <w:r>
+        <w:t xml:space="preserve">(68) = -3.24,</w:t>
+      </w:r>
+      <w:r>
+        <w:t xml:space="preserve"> </w:t>
+      </w:r>
+      <w:r>
+        <w:rPr>
+          <w:i/>
+        </w:rPr>
+        <w:t xml:space="preserve">p</w:t>
+      </w:r>
+      <w:r>
+        <w:t xml:space="preserve"> </w:t>
+      </w:r>
+      <w:r>
+        <w:t xml:space="preserve">= 0.002;</w:t>
+      </w:r>
+      <w:r>
+        <w:t xml:space="preserve"> </w:t>
+      </w:r>
+      <w:r>
+        <w:rPr>
+          <w:i/>
+        </w:rPr>
+        <w:t xml:space="preserve">d</w:t>
+      </w:r>
+      <w:r>
+        <w:t xml:space="preserve"> </w:t>
+      </w:r>
+      <w:r>
+        <w:t xml:space="preserve">= -0.39 [-0.59, -0.2]) tended to be more often read to boys. Notably, the effect size for girls was more than twice that of boys, suggesting that there was a stronger bias to read books with female characters to girls, relative to books with male characters to boys. There was no bias in audience gender for books with multiple primary characters of different genders (</w:t>
+      </w:r>
+      <w:r>
+        <w:rPr>
+          <w:i/>
+        </w:rPr>
+        <w:t xml:space="preserve">t</w:t>
+      </w:r>
+      <w:r>
+        <w:t xml:space="preserve">(16) = 0.24,</w:t>
+      </w:r>
+      <w:r>
+        <w:t xml:space="preserve"> </w:t>
+      </w:r>
+      <w:r>
+        <w:rPr>
+          <w:i/>
+        </w:rPr>
+        <w:t xml:space="preserve">p</w:t>
+      </w:r>
+      <w:r>
+        <w:t xml:space="preserve"> </w:t>
+      </w:r>
+      <w:r>
+        <w:t xml:space="preserve">= 0.81;</w:t>
+      </w:r>
+      <w:r>
+        <w:t xml:space="preserve"> </w:t>
+      </w:r>
+      <w:r>
+        <w:rPr>
+          <w:i/>
+        </w:rPr>
+        <w:t xml:space="preserve">d</w:t>
+      </w:r>
+      <w:r>
+        <w:t xml:space="preserve"> </w:t>
+      </w:r>
+      <w:r>
+        <w:t xml:space="preserve">= 0.06 [-0.36, 0.78]) or books without primary characters (</w:t>
+      </w:r>
+      <w:r>
+        <w:rPr>
+          <w:i/>
+        </w:rPr>
+        <w:t xml:space="preserve">t</w:t>
+      </w:r>
+      <w:r>
+        <w:t xml:space="preserve">(19) = -0.56,</w:t>
+      </w:r>
+      <w:r>
+        <w:t xml:space="preserve"> </w:t>
+      </w:r>
+      <w:r>
+        <w:rPr>
+          <w:i/>
+        </w:rPr>
+        <w:t xml:space="preserve">p</w:t>
+      </w:r>
+      <w:r>
+        <w:t xml:space="preserve"> </w:t>
+      </w:r>
+      <w:r>
+        <w:t xml:space="preserve">= 0.58;</w:t>
+      </w:r>
+      <w:r>
+        <w:t xml:space="preserve"> </w:t>
+      </w:r>
+      <w:r>
+        <w:rPr>
+          <w:i/>
+        </w:rPr>
+        <w:t xml:space="preserve">d</w:t>
+      </w:r>
+      <w:r>
+        <w:t xml:space="preserve"> </w:t>
+      </w:r>
+      <w:r>
+        <w:t xml:space="preserve">= -0.13 [-0.77, 0.28]).</w:t>
+      </w:r>
+    </w:p>
+    <w:p>
+      <w:pPr>
+        <w:pStyle w:val="Textkrper"/>
+      </w:pPr>
+      <w:r>
         <w:t xml:space="preserve">In sum, these findings suggest that children’s books featuring a particular gender and content associated with that gender tend to be read disproportionately to children of that same gender.</w:t>
       </w:r>
     </w:p>
@@ -4163,22 +3963,7 @@
         <w:pStyle w:val="FirstParagraph"/>
       </w:pPr>
       <w:r>
-        <w:t xml:space="preserve">What gender messages are conveyed by popular children’s books and who is being exposed to them? We constructed a corpus of 247 contemporary children’s books and analyzed the extent to which the books contain gender stereotypes. Using adult judgments of individual words, we found that over half of the words in the corpus tended to be associated with a particular gender. We then used word embedding models to explore the semantic associates of words in the corpus, finding that gender-biased words formed gender stereotypical categories (e.g., social interaction for females; physical interaction for males). Further, word gender biases elicited from adult judgments and more specific gender stereotypes (e.g., boys are relatively better at math, and girls are relatively better at reading) were reflected in the language statistics of the corpus itself,</w:t>
-      </w:r>
-      <w:r>
-        <w:t xml:space="preserve"> </w:t>
-      </w:r>
-      <w:r>
-        <w:rPr>
-          <w:i/>
-        </w:rPr>
-        <w:t xml:space="preserve">and</w:t>
-      </w:r>
-      <w:r>
-        <w:t xml:space="preserve"> </w:t>
-      </w:r>
-      <w:r>
-        <w:t xml:space="preserve">were more exaggerated than in adult fiction. At the book level, we found that books varied in their genderedness, and contained statistical regularities reflecting gender stereotypes (e.g., girl characters tended to do stereotypically girl activities). These statistical regularities were stronger for female stereotypes relative to male stereotypes. Finally, we derived a novel metric for measuring the gender distribution of a book’s audience using automated analysis of book reviews. Children tended to be exposed to books that conveyed gender stereotypes about their own gender. Our work provides the first quantitative assessment of the nature of gender messages within contemporary children’s books, and reveals that they contain many statistical regularities that could inform children’s understanding of gender stereotypes.</w:t>
+        <w:t xml:space="preserve">What gender messages are conveyed by popular children’s books and who is being exposed to them? We constructed a corpus of 247 contemporary children’s books and analyzed the extent to which the books contain biased gender associations. Using adult judgments of individual words, we found that over half of the words in the corpus tended to be associated with a particular gender, and tended to cohere in gender stereotypical categories (e.g., social interaction for females; physical interaction for males). At the book level, we found that books varied in their gender associations, and the associations tended to reflect gender stereotypes (e.g., girl characters tended to do stereotypically girl activities). Further, the language statistics of the corpus itself reflected word gender biases elicited from adult judgments and more specific gender stereotypes (e.g., boys are relatively better at math, and girls are relatively better at reading). These biases were more exaggerated in the children’s book corpus, relative to adult fiction. Finally, we derived a novel metric for measuring the gender distribution of a book’s audience using automated analysis of book reviews. Children tended to be exposed to books that conveyed gender stereotypes about their own gender. Our work provides the first quantitative assessment of how gender is represented in contemporary children’s books and reveals that they contain many statistical regularities that could inform children’s understanding of gender stereotypes.</w:t>
       </w:r>
     </w:p>
     <w:p>
@@ -4224,7 +4009,7 @@
         <w:pStyle w:val="Textkrper"/>
       </w:pPr>
       <w:r>
-        <w:t xml:space="preserve">Our work characterizes the messages in the text of children’s books and begins to address the role they play in socialization, but there are a number of open questions about the causal link between the statistical regularities we observe and the gender stereotypes that children form. Importantly, little is known about how children themselves perceive the messages contained within these books. In the work presented here, we primarily measure word gender bias via adult judgments, yet children do not have the extensive knowledge and experience that underlies adult judgments. The fact that word embedding models trained exclusively on the statistics of the children’s book corpus reflect adult-like word gender biases suggests that the adult gender biases could in principle be learned from sources like children’s book text, but it is an open question whether they actually do. Future work could more directly address these questions by eliciting child ratings of word gender, and by experimentally manipulating the statistics of children’s linguistic input about gender.</w:t>
+        <w:t xml:space="preserve">Our work characterizes the messages in the text of children’s books and begins to address the role they play in socialization, but there are a number of open questions about the causal link between the statistical regularities we observe and the gender stereotypes that children form. Importantly, little is known about how children themselves perceive the messages contained within these books. In the work presented here, we primarily measure word gender bias via adult judgments, yet children do not have the extensive knowledge and experience that underlies adult judgments. The fact that word embedding models trained exclusively on the statistics of the children’s book corpus reflect adult-like word gender biases suggests that the adult gender biases could in principle be learned from sources like children’s book text, but whether they are remains an open question. Future work could more directly address these questions by eliciting child ratings of word gender, and by experimentally manipulating the statistics of children’s linguistic input about gender.</w:t>
       </w:r>
     </w:p>
     <w:p>
@@ -4232,7 +4017,7 @@
         <w:pStyle w:val="Textkrper"/>
       </w:pPr>
       <w:r>
-        <w:t xml:space="preserve">An unanswered question from our data is whether the tendency for children to be read books matching their own gender is due to caregiver or child preferences. This question is important in light of recent data on gender development in transgender children</w:t>
+        <w:t xml:space="preserve">An unanswered question from our data is how children learn stereotypes about other genders, given that they are largely read storybooks containing stereotypes aligning with their own gender. One possibility is that children are exposed to information about other genders from other sources, such as other kinds of media and direct interactions. Alternatively, children may in fact receive more information about their own gender, relative to other genders, and consequently have less precise intuitions about stereotypes related to other genders. It is also an open question whether the tendency for children to be read books matching their own gender is due to caregiver or child preferences. This question is important in light of recent data on gender development in transgender children</w:t>
       </w:r>
       <w:r>
         <w:t xml:space="preserve"> </w:t>
@@ -4241,7 +4026,7 @@
         <w:t xml:space="preserve">(Gülgöz et al., 2019)</w:t>
       </w:r>
       <w:r>
-        <w:t xml:space="preserve">. Transgender children show strong identity with the gender they feel they are by three years of age. If transgender children play an active role in their own socialization</w:t>
+        <w:t xml:space="preserve">. Transgender children show strong identity with the gender they feel they are by age three. If transgender children play an active role in their own socialization</w:t>
       </w:r>
       <w:r>
         <w:t xml:space="preserve"> </w:t>
@@ -4258,7 +4043,7 @@
         <w:pStyle w:val="Textkrper"/>
       </w:pPr>
       <w:r>
-        <w:t xml:space="preserve">There is no doubt that shared reading has numerous benefits. However, our data show that embedded within contemporary children’s books are pervasive gender stereotypes — indeed stronger than those found in adult-directed literature. Exposure to these language-embedded biases may lead to beliefs that help entrench gender disparities. Our work suggests caregivers may be able to influence children’s gender stereotype development through their choices in which books to read to their children.</w:t>
+        <w:t xml:space="preserve">There is no doubt that shared reading has numerous benefits. However, our data show that embedded within contemporary children’s books are pervasive gender stereotypes — indeed stronger than those found in adult-directed literature. Exposure to these language-embedded biases may lead to beliefs that help entrench gender disparities. Our work suggests caregivers may be able to influence children’s gender stereotype development through their choices in which books they read to their children.</w:t>
       </w:r>
     </w:p>
     <w:p>
@@ -4276,7 +4061,7 @@
       </w:r>
       <w:bookmarkEnd w:id="46"/>
     </w:p>
-    <w:bookmarkStart w:id="89" w:name="refs"/>
+    <w:bookmarkStart w:id="91" w:name="refs"/>
     <w:bookmarkStart w:id="47" w:name="ref-bian2017gender"/>
     <w:p>
       <w:pPr>
@@ -4457,12 +4242,46 @@
       </w:r>
     </w:p>
     <w:bookmarkEnd w:id="52"/>
-    <w:bookmarkStart w:id="53" w:name="ref-chick2002impact"/>
+    <w:bookmarkStart w:id="53" w:name="ref-chestnut2018girls"/>
     <w:p>
       <w:pPr>
         <w:pStyle w:val="Literaturverzeichnis"/>
       </w:pPr>
       <w:r>
+        <w:t xml:space="preserve">Chestnut, E. K., &amp; Markman, E. M. (2018). “Girls are as good as boys at math” implies that boys are probably better: A study of expressions of gender equality.</w:t>
+      </w:r>
+      <w:r>
+        <w:t xml:space="preserve"> </w:t>
+      </w:r>
+      <w:r>
+        <w:rPr>
+          <w:i/>
+        </w:rPr>
+        <w:t xml:space="preserve">Cognitive Science</w:t>
+      </w:r>
+      <w:r>
+        <w:t xml:space="preserve">,</w:t>
+      </w:r>
+      <w:r>
+        <w:t xml:space="preserve"> </w:t>
+      </w:r>
+      <w:r>
+        <w:rPr>
+          <w:i/>
+        </w:rPr>
+        <w:t xml:space="preserve">42</w:t>
+      </w:r>
+      <w:r>
+        <w:t xml:space="preserve">(7), 2229–2249.</w:t>
+      </w:r>
+    </w:p>
+    <w:bookmarkEnd w:id="53"/>
+    <w:bookmarkStart w:id="54" w:name="ref-chick2002impact"/>
+    <w:p>
+      <w:pPr>
+        <w:pStyle w:val="Literaturverzeichnis"/>
+      </w:pPr>
+      <w:r>
         <w:t xml:space="preserve">Chick, K. A., Heilman-Houser, R. A., &amp; Hunter, M. W. (2002). The impact of child care on gender role development and gender stereotypes.</w:t>
       </w:r>
       <w:r>
@@ -4490,8 +4309,8 @@
         <w:t xml:space="preserve">(3), 149–154.</w:t>
       </w:r>
     </w:p>
-    <w:bookmarkEnd w:id="53"/>
-    <w:bookmarkStart w:id="54" w:name="ref-cimpian2011generic"/>
+    <w:bookmarkEnd w:id="54"/>
+    <w:bookmarkStart w:id="55" w:name="ref-cimpian2011generic"/>
     <w:p>
       <w:pPr>
         <w:pStyle w:val="Literaturverzeichnis"/>
@@ -4524,8 +4343,8 @@
         <w:t xml:space="preserve">(2), 471–492.</w:t>
       </w:r>
     </w:p>
-    <w:bookmarkEnd w:id="54"/>
-    <w:bookmarkStart w:id="55" w:name="ref-cvencek2011measuring"/>
+    <w:bookmarkEnd w:id="55"/>
+    <w:bookmarkStart w:id="56" w:name="ref-cvencek2011measuring"/>
     <w:p>
       <w:pPr>
         <w:pStyle w:val="Literaturverzeichnis"/>
@@ -4558,8 +4377,8 @@
         <w:t xml:space="preserve">(2), 187–200.</w:t>
       </w:r>
     </w:p>
-    <w:bookmarkEnd w:id="55"/>
-    <w:bookmarkStart w:id="56" w:name="ref-cvencek2011math"/>
+    <w:bookmarkEnd w:id="56"/>
+    <w:bookmarkStart w:id="57" w:name="ref-cvencek2011math"/>
     <w:p>
       <w:pPr>
         <w:pStyle w:val="Literaturverzeichnis"/>
@@ -4592,8 +4411,8 @@
         <w:t xml:space="preserve">(3), 766–779.</w:t>
       </w:r>
     </w:p>
-    <w:bookmarkEnd w:id="56"/>
-    <w:bookmarkStart w:id="58" w:name="ref-time_100_kidbooks"/>
+    <w:bookmarkEnd w:id="57"/>
+    <w:bookmarkStart w:id="59" w:name="ref-time_100_kidbooks"/>
     <w:p>
       <w:pPr>
         <w:pStyle w:val="Literaturverzeichnis"/>
@@ -4604,7 +4423,7 @@
       <w:r>
         <w:t xml:space="preserve"> </w:t>
       </w:r>
-      <w:hyperlink r:id="rId57">
+      <w:hyperlink r:id="rId58">
         <w:r>
           <w:rPr>
             <w:rStyle w:val="Hyperlink"/>
@@ -4613,8 +4432,8 @@
         </w:r>
       </w:hyperlink>
     </w:p>
-    <w:bookmarkEnd w:id="58"/>
-    <w:bookmarkStart w:id="59" w:name="ref-davies2008corpus"/>
+    <w:bookmarkEnd w:id="59"/>
+    <w:bookmarkStart w:id="60" w:name="ref-davies2008corpus"/>
     <w:p>
       <w:pPr>
         <w:pStyle w:val="Literaturverzeichnis"/>
@@ -4635,8 +4454,8 @@
         <w:t xml:space="preserve">.</w:t>
       </w:r>
     </w:p>
-    <w:bookmarkEnd w:id="59"/>
-    <w:bookmarkStart w:id="60" w:name="ref-diekman2004learning"/>
+    <w:bookmarkEnd w:id="60"/>
+    <w:bookmarkStart w:id="61" w:name="ref-diekman2004learning"/>
     <w:p>
       <w:pPr>
         <w:pStyle w:val="Literaturverzeichnis"/>
@@ -4669,8 +4488,8 @@
         <w:t xml:space="preserve">(5-6), 373–385.</w:t>
       </w:r>
     </w:p>
-    <w:bookmarkEnd w:id="60"/>
-    <w:bookmarkStart w:id="61" w:name="ref-duursma2008reading"/>
+    <w:bookmarkEnd w:id="61"/>
+    <w:bookmarkStart w:id="62" w:name="ref-duursma2008reading"/>
     <w:p>
       <w:pPr>
         <w:pStyle w:val="Literaturverzeichnis"/>
@@ -4701,28 +4520,6 @@
       </w:r>
       <w:r>
         <w:t xml:space="preserve">(7), 554–557.</w:t>
-      </w:r>
-    </w:p>
-    <w:bookmarkEnd w:id="61"/>
-    <w:bookmarkStart w:id="62" w:name="ref-gelman2000gender"/>
-    <w:p>
-      <w:pPr>
-        <w:pStyle w:val="Literaturverzeichnis"/>
-      </w:pPr>
-      <w:r>
-        <w:t xml:space="preserve">Gelman, S. A., &amp; Taylor, M. G. (2000). Gender essentialism in cognitive development.</w:t>
-      </w:r>
-      <w:r>
-        <w:t xml:space="preserve"> </w:t>
-      </w:r>
-      <w:r>
-        <w:rPr>
-          <w:i/>
-        </w:rPr>
-        <w:t xml:space="preserve">Toward a Feminist Developmental Psychology</w:t>
-      </w:r>
-      <w:r>
-        <w:t xml:space="preserve">, 169–190.</w:t>
       </w:r>
     </w:p>
     <w:bookmarkEnd w:id="62"/>
@@ -5165,12 +4962,33 @@
       </w:r>
     </w:p>
     <w:bookmarkEnd w:id="77"/>
-    <w:bookmarkStart w:id="78" w:name="ref-nosek2002harvesting"/>
+    <w:bookmarkStart w:id="79" w:name="ref-moty2019unintended"/>
     <w:p>
       <w:pPr>
         <w:pStyle w:val="Literaturverzeichnis"/>
       </w:pPr>
       <w:r>
+        <w:t xml:space="preserve">Moty, K., &amp; Rhodes, M. (2019). The unintended consequences of the things we say: What generics communicate to children about unmentioned categories. Retrieved from</w:t>
+      </w:r>
+      <w:r>
+        <w:t xml:space="preserve"> </w:t>
+      </w:r>
+      <w:hyperlink r:id="rId78">
+        <w:r>
+          <w:rPr>
+            <w:rStyle w:val="Hyperlink"/>
+          </w:rPr>
+          <w:t xml:space="preserve">https://psyarxiv.com/zkjyr/</w:t>
+        </w:r>
+      </w:hyperlink>
+    </w:p>
+    <w:bookmarkEnd w:id="79"/>
+    <w:bookmarkStart w:id="80" w:name="ref-nosek2002harvesting"/>
+    <w:p>
+      <w:pPr>
+        <w:pStyle w:val="Literaturverzeichnis"/>
+      </w:pPr>
+      <w:r>
         <w:t xml:space="preserve">Nosek, B. A., Banaji, M. R., &amp; Greenwald, A. G. (2002). Harvesting implicit group attitudes and beliefs from a demonstration web site.</w:t>
       </w:r>
       <w:r>
@@ -5198,8 +5016,8 @@
         <w:t xml:space="preserve">(1), 101.</w:t>
       </w:r>
     </w:p>
-    <w:bookmarkEnd w:id="78"/>
-    <w:bookmarkStart w:id="79" w:name="ref-oswald2013predicting"/>
+    <w:bookmarkEnd w:id="80"/>
+    <w:bookmarkStart w:id="81" w:name="ref-oswald2013predicting"/>
     <w:p>
       <w:pPr>
         <w:pStyle w:val="Literaturverzeichnis"/>
@@ -5232,8 +5050,8 @@
         <w:t xml:space="preserve">(2), 171.</w:t>
       </w:r>
     </w:p>
-    <w:bookmarkEnd w:id="79"/>
-    <w:bookmarkStart w:id="80" w:name="ref-poulin2002men"/>
+    <w:bookmarkEnd w:id="81"/>
+    <w:bookmarkStart w:id="82" w:name="ref-poulin2002men"/>
     <w:p>
       <w:pPr>
         <w:pStyle w:val="Literaturverzeichnis"/>
@@ -5266,8 +5084,8 @@
         <w:t xml:space="preserve">(2), 166–181.</w:t>
       </w:r>
     </w:p>
-    <w:bookmarkEnd w:id="80"/>
-    <w:bookmarkStart w:id="81" w:name="ref-rudman2004gender"/>
+    <w:bookmarkEnd w:id="82"/>
+    <w:bookmarkStart w:id="83" w:name="ref-rudman2004gender"/>
     <w:p>
       <w:pPr>
         <w:pStyle w:val="Literaturverzeichnis"/>
@@ -5300,8 +5118,8 @@
         <w:t xml:space="preserve">(4), 494.</w:t>
       </w:r>
     </w:p>
-    <w:bookmarkEnd w:id="81"/>
-    <w:bookmarkStart w:id="82" w:name="ref-scott2019glasgow"/>
+    <w:bookmarkEnd w:id="83"/>
+    <w:bookmarkStart w:id="84" w:name="ref-scott2019glasgow"/>
     <w:p>
       <w:pPr>
         <w:pStyle w:val="Literaturverzeichnis"/>
@@ -5334,8 +5152,8 @@
         <w:t xml:space="preserve">(3), 1258–1270.</w:t>
       </w:r>
     </w:p>
-    <w:bookmarkEnd w:id="82"/>
-    <w:bookmarkStart w:id="83" w:name="ref-shutts2010social"/>
+    <w:bookmarkEnd w:id="84"/>
+    <w:bookmarkStart w:id="85" w:name="ref-shutts2010social"/>
     <w:p>
       <w:pPr>
         <w:pStyle w:val="Literaturverzeichnis"/>
@@ -5368,8 +5186,8 @@
         <w:t xml:space="preserve">(4), 599–610.</w:t>
       </w:r>
     </w:p>
-    <w:bookmarkEnd w:id="83"/>
-    <w:bookmarkStart w:id="84" w:name="ref-skowronski2001comparative"/>
+    <w:bookmarkEnd w:id="85"/>
+    <w:bookmarkStart w:id="86" w:name="ref-skowronski2001comparative"/>
     <w:p>
       <w:pPr>
         <w:pStyle w:val="Literaturverzeichnis"/>
@@ -5402,8 +5220,8 @@
         <w:t xml:space="preserve">(2), 155–165.</w:t>
       </w:r>
     </w:p>
-    <w:bookmarkEnd w:id="84"/>
-    <w:bookmarkStart w:id="85" w:name="ref-snow1998preventing"/>
+    <w:bookmarkEnd w:id="86"/>
+    <w:bookmarkStart w:id="87" w:name="ref-snow1998preventing"/>
     <w:p>
       <w:pPr>
         <w:pStyle w:val="Literaturverzeichnis"/>
@@ -5424,8 +5242,8 @@
         <w:t xml:space="preserve">. National Academies Press.</w:t>
       </w:r>
     </w:p>
-    <w:bookmarkEnd w:id="85"/>
-    <w:bookmarkStart w:id="86" w:name="ref-wagner2017factors"/>
+    <w:bookmarkEnd w:id="87"/>
+    <w:bookmarkStart w:id="88" w:name="ref-wagner2017factors"/>
     <w:p>
       <w:pPr>
         <w:pStyle w:val="Literaturverzeichnis"/>
@@ -5458,8 +5276,8 @@
         <w:t xml:space="preserve">, 1448.</w:t>
       </w:r>
     </w:p>
-    <w:bookmarkEnd w:id="86"/>
-    <w:bookmarkStart w:id="87" w:name="ref-weisgram2014pink"/>
+    <w:bookmarkEnd w:id="88"/>
+    <w:bookmarkStart w:id="89" w:name="ref-weisgram2014pink"/>
     <w:p>
       <w:pPr>
         <w:pStyle w:val="Literaturverzeichnis"/>
@@ -5492,8 +5310,8 @@
         <w:t xml:space="preserve">(5), 401–409.</w:t>
       </w:r>
     </w:p>
-    <w:bookmarkEnd w:id="87"/>
-    <w:bookmarkStart w:id="88" w:name="ref-xu2007b"/>
+    <w:bookmarkEnd w:id="89"/>
+    <w:bookmarkStart w:id="90" w:name="ref-xu2007b"/>
     <w:p>
       <w:pPr>
         <w:pStyle w:val="Literaturverzeichnis"/>
@@ -5526,8 +5344,8 @@
         <w:t xml:space="preserve">(3), 288–297.</w:t>
       </w:r>
     </w:p>
-    <w:bookmarkEnd w:id="88"/>
-    <w:bookmarkEnd w:id="89"/>
+    <w:bookmarkEnd w:id="90"/>
+    <w:bookmarkEnd w:id="91"/>
     <w:sectPr>
       <w:headerReference w:type="even" r:id="rId10"/>
       <w:headerReference w:type="default" r:id="rId9"/>

</xml_diff>